<commit_message>
figs and pdf update
</commit_message>
<xml_diff>
--- a/NovelBots.docx
+++ b/NovelBots.docx
@@ -286,19 +286,19 @@
         <w:t>—</w:t>
       </w:r>
       <w:r>
+        <w:t>:</w:t>
+      </w:r>
+    </w:p>
+    <w:p>
+      <w:pPr>
+        <w:pStyle w:val="Abstract"/>
+      </w:pPr>
+      <w:r>
+        <w:t>Automated trading systems have seen increasingly wide use since the 1980’s</w:t>
+      </w:r>
+      <w:r>
         <w:t>.</w:t>
       </w:r>
-    </w:p>
-    <w:p>
-      <w:pPr>
-        <w:pStyle w:val="Abstract"/>
-      </w:pPr>
-      <w:r>
-        <w:t>Automated trading systems have seen increasingly wide use since the 1980’s</w:t>
-      </w:r>
-      <w:r>
-        <w:t>.</w:t>
-      </w:r>
       <w:r>
         <w:t xml:space="preserve"> These are </w:t>
       </w:r>
@@ -315,13 +315,7 @@
         <w:t xml:space="preserve"> new incentives for the development of always-online trading bots. </w:t>
       </w:r>
       <w:r>
-        <w:t xml:space="preserve">This paper presents </w:t>
-      </w:r>
-      <w:r>
-        <w:t xml:space="preserve">state-of-the-art </w:t>
-      </w:r>
-      <w:r>
-        <w:t xml:space="preserve">automated trading systems built using supervised and reinforcement learning-based algorithms to measure their performance on the market.  </w:t>
+        <w:t xml:space="preserve">This paper presents state-of-the-art automated trading systems built using supervised and reinforcement learning-based algorithms to measure their performance on the market.  </w:t>
       </w:r>
       <w:r>
         <w:t xml:space="preserve"> </w:t>
@@ -389,24 +383,140 @@
       <w:r>
         <w:t xml:space="preserve">The code for this paper here: </w:t>
       </w:r>
-      <w:r>
-        <w:t xml:space="preserve">https://github.com/ama66843/ </w:t>
-      </w:r>
-      <w:r>
-        <w:t xml:space="preserve">   </w:t>
+      <w:hyperlink r:id="rId10" w:history="1">
+        <w:r>
+          <w:rPr>
+            <w:rStyle w:val="Hyperlink"/>
+          </w:rPr>
+          <w:t>https://github.com/ama66843/tensortrade</w:t>
+        </w:r>
+      </w:hyperlink>
+    </w:p>
+    <w:p>
+      <w:pPr>
+        <w:pStyle w:val="Keywords"/>
+        <w:ind w:left="272" w:firstLine="2"/>
+      </w:pPr>
+      <w:r>
+        <w:t>and here</w:t>
+      </w:r>
+    </w:p>
+    <w:p>
+      <w:pPr>
+        <w:pStyle w:val="Keywords"/>
+        <w:ind w:left="272" w:firstLine="2"/>
+      </w:pPr>
+      <w:r>
+        <w:t>https://github.com/ama66843/ConvLSTMTradingBot</w:t>
+      </w:r>
+      <w:r>
+        <w:br/>
+      </w:r>
+    </w:p>
+    <w:p>
+      <w:pPr>
+        <w:pStyle w:val="Heading1"/>
+      </w:pPr>
+      <w:r>
+        <w:t>Introduction</w:t>
+      </w:r>
+    </w:p>
+    <w:p>
+      <w:pPr>
+        <w:pStyle w:val="BodyText"/>
+        <w:rPr>
+          <w:lang w:val="en-US"/>
+        </w:rPr>
+      </w:pPr>
+      <w:r>
+        <w:rPr>
+          <w:lang w:val="en-US"/>
+        </w:rPr>
+        <w:t xml:space="preserve">There are more opportunities than ever for individuals to invest with the advent of commission-free trading providers such as Robinhood and Alpaca. These companies typically offer relevant application programming interfaces (API) which allow individuals to </w:t>
+      </w:r>
+      <w:r>
+        <w:rPr>
+          <w:lang w:val="en-US"/>
+        </w:rPr>
+        <w:t>access the market and</w:t>
+      </w:r>
+      <w:r>
+        <w:rPr>
+          <w:lang w:val="en-US"/>
+        </w:rPr>
+        <w:t xml:space="preserve"> automatically</w:t>
+      </w:r>
+      <w:r>
+        <w:rPr>
+          <w:lang w:val="en-US"/>
+        </w:rPr>
+        <w:t xml:space="preserve"> execute buy and sell orders using a scripting language like Python. </w:t>
+      </w:r>
+      <w:r>
+        <w:rPr>
+          <w:lang w:val="en-US"/>
+        </w:rPr>
+        <w:t xml:space="preserve">This has driven the continued development of trading bots, which are examples of automated trading systems (ATS). An ATS can be setup to check the market for any given time interval and execute an arbitrarily large number of orders faster than any human, while also saving the account holder from having to constantly check the market by hand. </w:t>
+      </w:r>
+    </w:p>
+    <w:p>
+      <w:pPr>
+        <w:pStyle w:val="BodyText"/>
+        <w:rPr>
+          <w:lang w:val="en-US"/>
+        </w:rPr>
+      </w:pPr>
+      <w:r>
+        <w:rPr>
+          <w:lang w:val="en-US"/>
+        </w:rPr>
+        <w:t xml:space="preserve">Classical ATS systems typically consist of expert-curated features and indicators such as a stock’s relative strength index (RSI), moving average convergence divergence (MACD) and </w:t>
       </w:r>
       <w:proofErr w:type="spellStart"/>
       <w:r>
-        <w:t>ConvolutionalCloudWorkloadAnalysis</w:t>
+        <w:rPr>
+          <w:lang w:val="en-US"/>
+        </w:rPr>
+        <w:t>Ichimoku</w:t>
       </w:r>
       <w:proofErr w:type="spellEnd"/>
-    </w:p>
-    <w:p>
-      <w:pPr>
-        <w:pStyle w:val="Heading1"/>
-      </w:pPr>
-      <w:r>
-        <w:t>Introduction</w:t>
+      <w:r>
+        <w:rPr>
+          <w:lang w:val="en-US"/>
+        </w:rPr>
+        <w:t xml:space="preserve"> Cloud structure. </w:t>
+      </w:r>
+      <w:r>
+        <w:rPr>
+          <w:lang w:val="en-US"/>
+        </w:rPr>
+        <w:t xml:space="preserve">Rules such as the 70/30 are used with RSI </w:t>
+      </w:r>
+      <w:proofErr w:type="gramStart"/>
+      <w:r>
+        <w:rPr>
+          <w:lang w:val="en-US"/>
+        </w:rPr>
+        <w:t>in order to</w:t>
+      </w:r>
+      <w:proofErr w:type="gramEnd"/>
+      <w:r>
+        <w:rPr>
+          <w:lang w:val="en-US"/>
+        </w:rPr>
+        <w:t xml:space="preserve"> create a buy/sell signal (acc. to [</w:t>
+      </w:r>
+      <w:r>
+        <w:rPr>
+          <w:lang w:val="en-US"/>
+        </w:rPr>
+        <w:t>1</w:t>
+      </w:r>
+      <w:r>
+        <w:rPr>
+          <w:lang w:val="en-US"/>
+        </w:rPr>
+        <w:t xml:space="preserve">], 66.6 and 33.3 are truer indicators of bull and bear markets than 70/30 or 80/20 rules).  More specifically, when the RSI reaches a value of 70, this indicates that the stock is overbought by the market at large and should be sold by reasoning that a downward correction will shortly follow. Conversely, when the RSI reaches 30, this designates that the stock is oversold and may shortly have a positive correction. </w:t>
       </w:r>
     </w:p>
     <w:p>
@@ -420,45 +530,7 @@
         <w:rPr>
           <w:lang w:val="en-US"/>
         </w:rPr>
-        <w:t xml:space="preserve">There are more opportunities than ever for individuals to invest with the advent of commission-free trading providers such as Robinhood and Alpaca. These companies typically offer relevant application programming interfaces (API) which allow individuals to </w:t>
-      </w:r>
-      <w:r>
-        <w:rPr>
-          <w:lang w:val="en-US"/>
-        </w:rPr>
-        <w:t>access the market and</w:t>
-      </w:r>
-      <w:r>
-        <w:rPr>
-          <w:lang w:val="en-US"/>
-        </w:rPr>
-        <w:t xml:space="preserve"> automatically</w:t>
-      </w:r>
-      <w:r>
-        <w:rPr>
-          <w:lang w:val="en-US"/>
-        </w:rPr>
-        <w:t xml:space="preserve"> execute buy and sell orders using a scripting language like Python. </w:t>
-      </w:r>
-      <w:r>
-        <w:rPr>
-          <w:lang w:val="en-US"/>
-        </w:rPr>
-        <w:t xml:space="preserve">This has driven the continued development of trading bots, which are examples of automated trading systems (ATS). An ATS can be setup to check the market for any given time interval and execute an arbitrarily large number of orders faster than any human, while also saving the account holder from having to constantly check the market by hand. </w:t>
-      </w:r>
-    </w:p>
-    <w:p>
-      <w:pPr>
-        <w:pStyle w:val="BodyText"/>
-        <w:rPr>
-          <w:lang w:val="en-US"/>
-        </w:rPr>
-      </w:pPr>
-      <w:r>
-        <w:rPr>
-          <w:lang w:val="en-US"/>
-        </w:rPr>
-        <w:t xml:space="preserve">Classical ATS systems typically consist of expert-curated features and indicators such as a stock’s relative strength index (RSI), moving average convergence divergence (MACD) and </w:t>
+        <w:t xml:space="preserve">The RSI is only one of many man-made indicators which can be used as a basis for an agent’s buy and sell signals. Another is the </w:t>
       </w:r>
       <w:proofErr w:type="spellStart"/>
       <w:r>
@@ -472,39 +544,7 @@
         <w:rPr>
           <w:lang w:val="en-US"/>
         </w:rPr>
-        <w:t xml:space="preserve"> Cloud structure. </w:t>
-      </w:r>
-      <w:r>
-        <w:rPr>
-          <w:lang w:val="en-US"/>
-        </w:rPr>
-        <w:t>Rules such as the 70/30 are used with RSI in order to create a buy/sell signal (acc. to [</w:t>
-      </w:r>
-      <w:r>
-        <w:rPr>
-          <w:lang w:val="en-US"/>
-        </w:rPr>
-        <w:t>1</w:t>
-      </w:r>
-      <w:r>
-        <w:rPr>
-          <w:lang w:val="en-US"/>
-        </w:rPr>
-        <w:t xml:space="preserve">], 66.6 and 33.3 are truer indicators of bull and bear markets than 70/30 or 80/20 rules).  More specifically, when the RSI reaches a value of 70, this indicates that the stock is overbought by the market at large and should be sold by reasoning that a downward correction will shortly follow. Conversely, when the RSI reaches 30, this designates that the stock is oversold and may shortly have a positive correction. </w:t>
-      </w:r>
-    </w:p>
-    <w:p>
-      <w:pPr>
-        <w:pStyle w:val="BodyText"/>
-        <w:rPr>
-          <w:lang w:val="en-US"/>
-        </w:rPr>
-      </w:pPr>
-      <w:r>
-        <w:rPr>
-          <w:lang w:val="en-US"/>
-        </w:rPr>
-        <w:t xml:space="preserve">The RSI is only one of many man-made indicators which can be used as a basis for an agent’s buy and sell signals. Another is the </w:t>
+        <w:t xml:space="preserve"> Cloud which uses four different moving averages, and a lagged “closing price” feature line. When the Leading Span A (average of 9-day and 26-day MA’s) is above Leading Span B derived from a 52-day MA, it signifies an uptrend and that recent movements suggest a higher price support and bull market conditions. The </w:t>
       </w:r>
       <w:proofErr w:type="spellStart"/>
       <w:r>
@@ -518,27 +558,21 @@
         <w:rPr>
           <w:lang w:val="en-US"/>
         </w:rPr>
-        <w:t xml:space="preserve"> Cloud which uses four different moving averages, and a lagged “closing price” feature line. When the Leading </w:t>
-      </w:r>
-      <w:r>
-        <w:rPr>
-          <w:lang w:val="en-US"/>
-        </w:rPr>
-        <w:t xml:space="preserve">Span A (average of 9-day and 26-day MA’s) is above Leading Span B derived from a 52-day MA, it signifies an uptrend and that recent movements suggest a higher price support and bull market conditions. The </w:t>
-      </w:r>
-      <w:proofErr w:type="spellStart"/>
-      <w:r>
-        <w:rPr>
-          <w:lang w:val="en-US"/>
-        </w:rPr>
-        <w:t>Ichimoku</w:t>
-      </w:r>
-      <w:proofErr w:type="spellEnd"/>
-      <w:r>
-        <w:rPr>
-          <w:lang w:val="en-US"/>
-        </w:rPr>
-        <w:t xml:space="preserve"> Cloud is often combined with RSI in order to maximize risk-adjusted returns.</w:t>
+        <w:t xml:space="preserve"> Cloud is often combined with RSI </w:t>
+      </w:r>
+      <w:proofErr w:type="gramStart"/>
+      <w:r>
+        <w:rPr>
+          <w:lang w:val="en-US"/>
+        </w:rPr>
+        <w:t>in order to</w:t>
+      </w:r>
+      <w:proofErr w:type="gramEnd"/>
+      <w:r>
+        <w:rPr>
+          <w:lang w:val="en-US"/>
+        </w:rPr>
+        <w:t xml:space="preserve"> maximize risk-adjusted returns.</w:t>
       </w:r>
     </w:p>
     <w:p>
@@ -727,8 +761,16 @@
         <w:rPr>
           <w:lang w:val="en-US"/>
         </w:rPr>
-        <w:t>, e.g.</w:t>
-      </w:r>
+        <w:t xml:space="preserve">, </w:t>
+      </w:r>
+      <w:proofErr w:type="gramStart"/>
+      <w:r>
+        <w:rPr>
+          <w:lang w:val="en-US"/>
+        </w:rPr>
+        <w:t>e.g.</w:t>
+      </w:r>
+      <w:proofErr w:type="gramEnd"/>
       <w:r>
         <w:rPr>
           <w:lang w:val="en-US"/>
@@ -763,6 +805,7 @@
     <w:p>
       <w:pPr>
         <w:pStyle w:val="BodyText"/>
+        <w:jc w:val="left"/>
       </w:pPr>
       <w:proofErr w:type="spellStart"/>
       <w:r>
@@ -778,14 +821,8 @@
       </w:r>
       <w:proofErr w:type="spellEnd"/>
       <w:r>
-        <w:t xml:space="preserve">, which is itself branched from TensorFlow. The package consists of a variety of modular components which allows the user to quickly test a variety of different trading bots and schemes. The implementation discussed here uses a Deep-Q Network (DQN) as the basis for agent actions. DQN’s are an extension of Q-Learning (QL) </w:t>
-      </w:r>
-    </w:p>
-    <w:p>
-      <w:pPr>
-        <w:pStyle w:val="BodyText"/>
-        <w:jc w:val="center"/>
-      </w:pPr>
+        <w:t xml:space="preserve">, which is itself branched from TensorFlow. The package consists of a variety of modular </w:t>
+      </w:r>
       <w:r>
         <w:rPr>
           <w:noProof/>
@@ -793,7 +830,7 @@
         </w:rPr>
         <w:lastRenderedPageBreak/>
         <w:drawing>
-          <wp:inline distT="0" distB="0" distL="0" distR="0" wp14:anchorId="5B753EF6" wp14:editId="45C884C1">
+          <wp:inline distT="0" distB="0" distL="0" distR="0" wp14:anchorId="7143E90B" wp14:editId="6969B49A">
             <wp:extent cx="3195955" cy="2047875"/>
             <wp:effectExtent l="0" t="0" r="4445" b="0"/>
             <wp:docPr id="7" name="Picture 7" descr="Chart, histogram&#10;&#10;Description automatically generated"/>
@@ -805,343 +842,6 @@
                 <pic:pic xmlns:pic="http://schemas.openxmlformats.org/drawingml/2006/picture">
                   <pic:nvPicPr>
                     <pic:cNvPr id="7" name="Picture 7" descr="Chart, histogram&#10;&#10;Description automatically generated"/>
-                    <pic:cNvPicPr/>
-                  </pic:nvPicPr>
-                  <pic:blipFill>
-                    <a:blip r:embed="rId10">
-                      <a:extLst>
-                        <a:ext uri="{28A0092B-C50C-407E-A947-70E740481C1C}">
-                          <a14:useLocalDpi xmlns:a14="http://schemas.microsoft.com/office/drawing/2010/main" val="0"/>
-                        </a:ext>
-                      </a:extLst>
-                    </a:blip>
-                    <a:stretch>
-                      <a:fillRect/>
-                    </a:stretch>
-                  </pic:blipFill>
-                  <pic:spPr>
-                    <a:xfrm>
-                      <a:off x="0" y="0"/>
-                      <a:ext cx="3195955" cy="2047875"/>
-                    </a:xfrm>
-                    <a:prstGeom prst="rect">
-                      <a:avLst/>
-                    </a:prstGeom>
-                  </pic:spPr>
-                </pic:pic>
-              </a:graphicData>
-            </a:graphic>
-          </wp:inline>
-        </w:drawing>
-      </w:r>
-    </w:p>
-    <w:p>
-      <w:pPr>
-        <w:pStyle w:val="BodyText"/>
-        <w:jc w:val="center"/>
-      </w:pPr>
-      <w:r>
-        <w:rPr>
-          <w:lang w:val="en-US"/>
-        </w:rPr>
-        <w:br/>
-      </w:r>
-      <w:r>
-        <w:rPr>
-          <w:sz w:val="16"/>
-          <w:szCs w:val="16"/>
-          <w:lang w:val="en-US"/>
-        </w:rPr>
-        <w:t xml:space="preserve">Fig. 1. </w:t>
-      </w:r>
-      <w:r>
-        <w:rPr>
-          <w:sz w:val="16"/>
-          <w:szCs w:val="16"/>
-        </w:rPr>
-        <w:t xml:space="preserve"> </w:t>
-      </w:r>
-      <w:r>
-        <w:rPr>
-          <w:sz w:val="16"/>
-          <w:szCs w:val="16"/>
-          <w:lang w:val="en-US"/>
-        </w:rPr>
-        <w:t>Bitcoin</w:t>
-      </w:r>
-      <w:r>
-        <w:rPr>
-          <w:sz w:val="16"/>
-          <w:szCs w:val="16"/>
-          <w:lang w:val="en-US"/>
-        </w:rPr>
-        <w:t xml:space="preserve">/USD </w:t>
-      </w:r>
-      <w:r>
-        <w:rPr>
-          <w:sz w:val="16"/>
-          <w:szCs w:val="16"/>
-          <w:lang w:val="en-US"/>
-        </w:rPr>
-        <w:t>Closing Price (</w:t>
-      </w:r>
-      <w:bookmarkStart w:id="0" w:name="_Hlk60218892"/>
-      <w:r>
-        <w:rPr>
-          <w:sz w:val="16"/>
-          <w:szCs w:val="16"/>
-          <w:lang w:val="en-US"/>
-        </w:rPr>
-        <w:t>7.1.17 to 10.17.19</w:t>
-      </w:r>
-      <w:bookmarkEnd w:id="0"/>
-      <w:r>
-        <w:rPr>
-          <w:sz w:val="16"/>
-          <w:szCs w:val="16"/>
-          <w:lang w:val="en-US"/>
-        </w:rPr>
-        <w:t>)</w:t>
-      </w:r>
-    </w:p>
-    <w:p>
-      <w:pPr>
-        <w:pStyle w:val="BodyText"/>
-      </w:pPr>
-    </w:p>
-    <w:p>
-      <w:pPr>
-        <w:pStyle w:val="BodyText"/>
-      </w:pPr>
-      <w:r>
-        <w:t xml:space="preserve">where actions are chosen using a cost function that incorporates current and subsequent future rewards due to that action. At each step or </w:t>
-      </w:r>
-      <w:proofErr w:type="spellStart"/>
-      <w:r>
-        <w:t>state s</w:t>
-      </w:r>
-      <w:proofErr w:type="spellEnd"/>
-      <w:r>
-        <w:t xml:space="preserve">, QL creates a Q-table (expressed Q[S,A]) where all possible actions, and the subsequent states s’ they bring the agent to are considered. Q’ represents the ideal policy to take at that step. </w:t>
-      </w:r>
-    </w:p>
-    <w:p>
-      <w:pPr>
-        <w:pStyle w:val="BodyText"/>
-        <w:rPr>
-          <w:lang w:val="en-US"/>
-        </w:rPr>
-      </w:pPr>
-      <w:r>
-        <w:t>Depending on the state and action space, this can become prohibitively expensive to update at each iteration of the agent’s exploration e.g. 10,000 states and 1,000 possible actions creates a table of size 10,000,000. DQN’s attempt to solve this issue by using a neural network to approximate the ideal Q-value function at each state.</w:t>
-      </w:r>
-      <w:r>
-        <w:rPr>
-          <w:lang w:val="en-US"/>
-        </w:rPr>
-        <w:t xml:space="preserve"> Instead of a Q table being calculated for every state and action, only the current state is used as input to a DQN and Q-values are output for all possible actions. </w:t>
-      </w:r>
-    </w:p>
-    <w:p>
-      <w:pPr>
-        <w:pStyle w:val="BodyText"/>
-        <w:rPr>
-          <w:lang w:val="en-US"/>
-        </w:rPr>
-      </w:pPr>
-    </w:p>
-    <w:p>
-      <w:pPr>
-        <w:pStyle w:val="Heading1"/>
-      </w:pPr>
-      <w:r>
-        <w:t>Related Work</w:t>
-      </w:r>
-    </w:p>
-    <w:p>
-      <w:pPr>
-        <w:pStyle w:val="BodyText"/>
-        <w:rPr>
-          <w:lang w:val="en-US"/>
-        </w:rPr>
-      </w:pPr>
-      <w:r>
-        <w:rPr>
-          <w:lang w:val="en-US"/>
-        </w:rPr>
-        <w:t xml:space="preserve">There has been extensive research in using time series models to capture and predict </w:t>
-      </w:r>
-      <w:r>
-        <w:rPr>
-          <w:lang w:val="en-US"/>
-        </w:rPr>
-        <w:t>commodity price movement</w:t>
-      </w:r>
-      <w:r>
-        <w:rPr>
-          <w:lang w:val="en-US"/>
-        </w:rPr>
-        <w:t>.</w:t>
-      </w:r>
-      <w:r>
-        <w:rPr>
-          <w:lang w:val="en-US"/>
-        </w:rPr>
-        <w:t xml:space="preserve"> </w:t>
-      </w:r>
-      <w:r>
-        <w:rPr>
-          <w:lang w:val="en-US"/>
-        </w:rPr>
-        <w:t xml:space="preserve">Classical methods like linear regression and ARMA </w:t>
-      </w:r>
-      <w:r>
-        <w:rPr>
-          <w:lang w:val="en-US"/>
-        </w:rPr>
-        <w:t>models</w:t>
-      </w:r>
-      <w:r>
-        <w:rPr>
-          <w:lang w:val="en-US"/>
-        </w:rPr>
-        <w:t xml:space="preserve"> </w:t>
-      </w:r>
-      <w:r>
-        <w:rPr>
-          <w:lang w:val="en-US"/>
-        </w:rPr>
-        <w:t xml:space="preserve">have been used, </w:t>
-      </w:r>
-      <w:r>
-        <w:rPr>
-          <w:lang w:val="en-US"/>
-        </w:rPr>
-        <w:t>as well as classifier</w:t>
-      </w:r>
-      <w:r>
-        <w:rPr>
-          <w:lang w:val="en-US"/>
-        </w:rPr>
-        <w:t>-</w:t>
-      </w:r>
-      <w:r>
-        <w:rPr>
-          <w:lang w:val="en-US"/>
-        </w:rPr>
-        <w:t xml:space="preserve">based methods using SVM or Random Forests which use </w:t>
-      </w:r>
-      <w:r>
-        <w:rPr>
-          <w:lang w:val="en-US"/>
-        </w:rPr>
-        <w:t>additional features</w:t>
-      </w:r>
-      <w:r>
-        <w:rPr>
-          <w:lang w:val="en-US"/>
-        </w:rPr>
-        <w:t xml:space="preserve"> to predict when </w:t>
-      </w:r>
-      <w:r>
-        <w:rPr>
-          <w:lang w:val="en-US"/>
-        </w:rPr>
-        <w:t>stock movements occur</w:t>
-      </w:r>
-      <w:r>
-        <w:rPr>
-          <w:lang w:val="en-US"/>
-        </w:rPr>
-        <w:t xml:space="preserve">. </w:t>
-      </w:r>
-      <w:r>
-        <w:rPr>
-          <w:lang w:val="en-US"/>
-        </w:rPr>
-        <w:t>The</w:t>
-      </w:r>
-      <w:r>
-        <w:rPr>
-          <w:lang w:val="en-US"/>
-        </w:rPr>
-        <w:t xml:space="preserve"> highest performing models use some form of LSTM in order to learn and predict </w:t>
-      </w:r>
-      <w:r>
-        <w:rPr>
-          <w:lang w:val="en-US"/>
-        </w:rPr>
-        <w:t xml:space="preserve">future price values. </w:t>
-      </w:r>
-      <w:r>
-        <w:rPr>
-          <w:lang w:val="en-US"/>
-        </w:rPr>
-        <w:t xml:space="preserve"> </w:t>
-      </w:r>
-    </w:p>
-    <w:p>
-      <w:pPr>
-        <w:pStyle w:val="BodyText"/>
-        <w:jc w:val="left"/>
-        <w:rPr>
-          <w:lang w:val="en-US"/>
-        </w:rPr>
-      </w:pPr>
-      <w:r>
-        <w:rPr>
-          <w:lang w:val="en-US"/>
-        </w:rPr>
-        <w:t xml:space="preserve">This paper presents a further evolution of an LSTM network applied to stock price data, as well as a reinforcement-learning based model implementation. </w:t>
-      </w:r>
-      <w:r>
-        <w:rPr>
-          <w:lang w:val="en-US"/>
-        </w:rPr>
-        <w:t xml:space="preserve"> </w:t>
-      </w:r>
-      <w:r>
-        <w:rPr>
-          <w:lang w:val="en-US"/>
-        </w:rPr>
-        <w:t xml:space="preserve">These existing models have used data survey intervals ranging from </w:t>
-      </w:r>
-      <w:r>
-        <w:rPr>
-          <w:lang w:val="en-US"/>
-        </w:rPr>
-        <w:t>an hour to a whole day</w:t>
-      </w:r>
-      <w:r>
-        <w:rPr>
-          <w:lang w:val="en-US"/>
-        </w:rPr>
-        <w:t xml:space="preserve">, with longer intervals generally allowing for smoother data and fewer demand spikes. </w:t>
-      </w:r>
-      <w:r>
-        <w:rPr>
-          <w:lang w:val="en-US"/>
-        </w:rPr>
-        <w:t xml:space="preserve">Depending on the desired frequency of trading, there are different levels of time granularity most effective for the relevant prediction task. </w:t>
-      </w:r>
-      <w:r>
-        <w:rPr>
-          <w:noProof/>
-          <w:lang w:val="en-US"/>
-        </w:rPr>
-        <w:drawing>
-          <wp:inline distT="0" distB="0" distL="0" distR="0" wp14:anchorId="048372EC" wp14:editId="28EF9FC0">
-            <wp:extent cx="3195955" cy="2047875"/>
-            <wp:effectExtent l="0" t="0" r="4445" b="0"/>
-            <wp:docPr id="10" name="Picture 10" descr="Chart&#10;&#10;Description automatically generated"/>
-            <wp:cNvGraphicFramePr>
-              <a:graphicFrameLocks xmlns:a="http://schemas.openxmlformats.org/drawingml/2006/main" noChangeAspect="1"/>
-            </wp:cNvGraphicFramePr>
-            <a:graphic xmlns:a="http://schemas.openxmlformats.org/drawingml/2006/main">
-              <a:graphicData uri="http://schemas.openxmlformats.org/drawingml/2006/picture">
-                <pic:pic xmlns:pic="http://schemas.openxmlformats.org/drawingml/2006/picture">
-                  <pic:nvPicPr>
-                    <pic:cNvPr id="10" name="Picture 10" descr="Chart&#10;&#10;Description automatically generated"/>
                     <pic:cNvPicPr/>
                   </pic:nvPicPr>
                   <pic:blipFill>
@@ -1172,16 +872,7 @@
         </w:drawing>
       </w:r>
       <w:r>
-        <w:rPr>
-          <w:lang w:val="en-US"/>
-        </w:rPr>
         <w:br/>
-      </w:r>
-      <w:r>
-        <w:rPr>
-          <w:lang w:val="en-US"/>
-        </w:rPr>
-        <w:t xml:space="preserve"> </w:t>
       </w:r>
       <w:r>
         <w:rPr>
@@ -1195,16 +886,14 @@
           <w:szCs w:val="16"/>
           <w:lang w:val="en-US"/>
         </w:rPr>
-        <w:br/>
-        <w:t xml:space="preserve">                                 Fig. 2.  Bitcoin</w:t>
+        <w:t xml:space="preserve">                        Fig. 1. </w:t>
       </w:r>
       <w:r>
         <w:rPr>
           <w:sz w:val="16"/>
           <w:szCs w:val="16"/>
-          <w:lang w:val="en-US"/>
-        </w:rPr>
-        <w:t>/USD</w:t>
+        </w:rPr>
+        <w:t xml:space="preserve"> </w:t>
       </w:r>
       <w:r>
         <w:rPr>
@@ -1212,20 +901,345 @@
           <w:szCs w:val="16"/>
           <w:lang w:val="en-US"/>
         </w:rPr>
-        <w:t xml:space="preserve"> Closing Price (5.15.18 to 12.28.20)</w:t>
+        <w:t>Bitcoin/USD Closing Price (</w:t>
+      </w:r>
+      <w:bookmarkStart w:id="0" w:name="_Hlk60218892"/>
+      <w:r>
+        <w:rPr>
+          <w:sz w:val="16"/>
+          <w:szCs w:val="16"/>
+          <w:lang w:val="en-US"/>
+        </w:rPr>
+        <w:t>7.1.17 to 10.17.19</w:t>
+      </w:r>
+      <w:bookmarkEnd w:id="0"/>
+      <w:r>
+        <w:rPr>
+          <w:sz w:val="16"/>
+          <w:szCs w:val="16"/>
+          <w:lang w:val="en-US"/>
+        </w:rPr>
+        <w:t>)</w:t>
+      </w:r>
+      <w:r>
+        <w:br/>
+      </w:r>
+      <w:r>
+        <w:br/>
+      </w:r>
+      <w:r>
+        <w:t xml:space="preserve">components which allows the user to quickly test a variety of different trading bots and schemes. The implementation discussed here uses a Deep-Q Network (DQN) as the basis for agent actions. DQN’s are an extension of Q-Learning (QL) </w:t>
       </w:r>
     </w:p>
     <w:p>
       <w:pPr>
         <w:pStyle w:val="BodyText"/>
-        <w:rPr>
-          <w:lang w:val="en-US"/>
-        </w:rPr>
+        <w:ind w:firstLine="0"/>
       </w:pPr>
     </w:p>
     <w:p>
       <w:pPr>
         <w:pStyle w:val="BodyText"/>
+      </w:pPr>
+      <w:r>
+        <w:t xml:space="preserve">where actions are chosen using a cost function that incorporates current and subsequent future rewards due to that action. At each step or </w:t>
+      </w:r>
+      <w:proofErr w:type="spellStart"/>
+      <w:r>
+        <w:t>state s</w:t>
+      </w:r>
+      <w:proofErr w:type="spellEnd"/>
+      <w:r>
+        <w:t xml:space="preserve">, QL creates a Q-table (expressed Q[S,A]) where all possible actions, and the subsequent states s’ they bring the agent to are considered. Q’ represents the ideal policy to take at that step. </w:t>
+      </w:r>
+    </w:p>
+    <w:p>
+      <w:pPr>
+        <w:pStyle w:val="BodyText"/>
+        <w:rPr>
+          <w:lang w:val="en-US"/>
+        </w:rPr>
+      </w:pPr>
+      <w:r>
+        <w:t>Depending on the state and action space, this can become prohibitively expensive to update at each iteration of the agent’s exploration e.g. 10,000 states and 1,000 possible actions creates a table of size 10,000,000. DQN’s attempt to solve this issue by using a neural network to approximate the ideal Q-value function at each state.</w:t>
+      </w:r>
+      <w:r>
+        <w:rPr>
+          <w:lang w:val="en-US"/>
+        </w:rPr>
+        <w:t xml:space="preserve"> Instead of a Q table being calculated for every state and action, only the current state is used as input to a DQN and Q-values are output for all possible actions. </w:t>
+      </w:r>
+    </w:p>
+    <w:p>
+      <w:pPr>
+        <w:pStyle w:val="BodyText"/>
+        <w:rPr>
+          <w:lang w:val="en-US"/>
+        </w:rPr>
+      </w:pPr>
+    </w:p>
+    <w:p>
+      <w:pPr>
+        <w:pStyle w:val="Heading1"/>
+      </w:pPr>
+      <w:r>
+        <w:t>Related Work</w:t>
+      </w:r>
+    </w:p>
+    <w:p>
+      <w:pPr>
+        <w:pStyle w:val="BodyText"/>
+        <w:rPr>
+          <w:lang w:val="en-US"/>
+        </w:rPr>
+      </w:pPr>
+      <w:r>
+        <w:rPr>
+          <w:lang w:val="en-US"/>
+        </w:rPr>
+        <w:t xml:space="preserve">There has been extensive research in using time series models to capture and predict </w:t>
+      </w:r>
+      <w:r>
+        <w:rPr>
+          <w:lang w:val="en-US"/>
+        </w:rPr>
+        <w:t>commodity price movement</w:t>
+      </w:r>
+      <w:r>
+        <w:rPr>
+          <w:lang w:val="en-US"/>
+        </w:rPr>
+        <w:t>.</w:t>
+      </w:r>
+      <w:r>
+        <w:rPr>
+          <w:lang w:val="en-US"/>
+        </w:rPr>
+        <w:t xml:space="preserve"> </w:t>
+      </w:r>
+      <w:r>
+        <w:rPr>
+          <w:lang w:val="en-US"/>
+        </w:rPr>
+        <w:t xml:space="preserve">Classical methods like linear regression and ARMA </w:t>
+      </w:r>
+      <w:r>
+        <w:rPr>
+          <w:lang w:val="en-US"/>
+        </w:rPr>
+        <w:t>models</w:t>
+      </w:r>
+      <w:r>
+        <w:rPr>
+          <w:lang w:val="en-US"/>
+        </w:rPr>
+        <w:t xml:space="preserve"> </w:t>
+      </w:r>
+      <w:r>
+        <w:rPr>
+          <w:lang w:val="en-US"/>
+        </w:rPr>
+        <w:t xml:space="preserve">have been used, </w:t>
+      </w:r>
+      <w:r>
+        <w:rPr>
+          <w:lang w:val="en-US"/>
+        </w:rPr>
+        <w:t>as well as classifier</w:t>
+      </w:r>
+      <w:r>
+        <w:rPr>
+          <w:lang w:val="en-US"/>
+        </w:rPr>
+        <w:t>-</w:t>
+      </w:r>
+      <w:r>
+        <w:rPr>
+          <w:lang w:val="en-US"/>
+        </w:rPr>
+        <w:t xml:space="preserve">based methods using SVM or Random Forests which use </w:t>
+      </w:r>
+      <w:r>
+        <w:rPr>
+          <w:lang w:val="en-US"/>
+        </w:rPr>
+        <w:t>additional features</w:t>
+      </w:r>
+      <w:r>
+        <w:rPr>
+          <w:lang w:val="en-US"/>
+        </w:rPr>
+        <w:t xml:space="preserve"> to predict when </w:t>
+      </w:r>
+      <w:r>
+        <w:rPr>
+          <w:lang w:val="en-US"/>
+        </w:rPr>
+        <w:t>stock movements occur</w:t>
+      </w:r>
+      <w:r>
+        <w:rPr>
+          <w:lang w:val="en-US"/>
+        </w:rPr>
+        <w:t xml:space="preserve">. </w:t>
+      </w:r>
+      <w:r>
+        <w:rPr>
+          <w:lang w:val="en-US"/>
+        </w:rPr>
+        <w:t>The</w:t>
+      </w:r>
+      <w:r>
+        <w:rPr>
+          <w:lang w:val="en-US"/>
+        </w:rPr>
+        <w:t xml:space="preserve"> highest performing models use some form of LSTM </w:t>
+      </w:r>
+      <w:proofErr w:type="gramStart"/>
+      <w:r>
+        <w:rPr>
+          <w:lang w:val="en-US"/>
+        </w:rPr>
+        <w:t>in order to</w:t>
+      </w:r>
+      <w:proofErr w:type="gramEnd"/>
+      <w:r>
+        <w:rPr>
+          <w:lang w:val="en-US"/>
+        </w:rPr>
+        <w:t xml:space="preserve"> learn and predict </w:t>
+      </w:r>
+      <w:r>
+        <w:rPr>
+          <w:lang w:val="en-US"/>
+        </w:rPr>
+        <w:t xml:space="preserve">future price values. </w:t>
+      </w:r>
+      <w:r>
+        <w:rPr>
+          <w:lang w:val="en-US"/>
+        </w:rPr>
+        <w:t xml:space="preserve"> </w:t>
+      </w:r>
+    </w:p>
+    <w:p>
+      <w:pPr>
+        <w:pStyle w:val="BodyText"/>
+        <w:jc w:val="left"/>
+        <w:rPr>
+          <w:lang w:val="en-US"/>
+        </w:rPr>
+      </w:pPr>
+      <w:r>
+        <w:rPr>
+          <w:lang w:val="en-US"/>
+        </w:rPr>
+        <w:t xml:space="preserve">This paper presents a further evolution of an LSTM network applied to stock price data, as well as a reinforcement-learning based model implementation. </w:t>
+      </w:r>
+      <w:r>
+        <w:rPr>
+          <w:lang w:val="en-US"/>
+        </w:rPr>
+        <w:t xml:space="preserve"> </w:t>
+      </w:r>
+      <w:r>
+        <w:rPr>
+          <w:lang w:val="en-US"/>
+        </w:rPr>
+        <w:t xml:space="preserve">These existing models have used data survey intervals ranging from </w:t>
+      </w:r>
+      <w:r>
+        <w:rPr>
+          <w:lang w:val="en-US"/>
+        </w:rPr>
+        <w:t>an hour to a whole day</w:t>
+      </w:r>
+      <w:r>
+        <w:rPr>
+          <w:lang w:val="en-US"/>
+        </w:rPr>
+        <w:t xml:space="preserve">, with longer intervals generally allowing for smoother data and fewer demand spikes. </w:t>
+      </w:r>
+      <w:r>
+        <w:rPr>
+          <w:lang w:val="en-US"/>
+        </w:rPr>
+        <w:t xml:space="preserve">Depending on the desired frequency of trading, there are different levels of time granularity most effective for the relevant prediction task. </w:t>
+      </w:r>
+      <w:r>
+        <w:rPr>
+          <w:noProof/>
+          <w:lang w:val="en-US"/>
+        </w:rPr>
+        <w:drawing>
+          <wp:inline distT="0" distB="0" distL="0" distR="0" wp14:anchorId="048372EC" wp14:editId="28EF9FC0">
+            <wp:extent cx="3195955" cy="2047875"/>
+            <wp:effectExtent l="0" t="0" r="4445" b="0"/>
+            <wp:docPr id="10" name="Picture 10" descr="Chart&#10;&#10;Description automatically generated"/>
+            <wp:cNvGraphicFramePr>
+              <a:graphicFrameLocks xmlns:a="http://schemas.openxmlformats.org/drawingml/2006/main" noChangeAspect="1"/>
+            </wp:cNvGraphicFramePr>
+            <a:graphic xmlns:a="http://schemas.openxmlformats.org/drawingml/2006/main">
+              <a:graphicData uri="http://schemas.openxmlformats.org/drawingml/2006/picture">
+                <pic:pic xmlns:pic="http://schemas.openxmlformats.org/drawingml/2006/picture">
+                  <pic:nvPicPr>
+                    <pic:cNvPr id="10" name="Picture 10" descr="Chart&#10;&#10;Description automatically generated"/>
+                    <pic:cNvPicPr/>
+                  </pic:nvPicPr>
+                  <pic:blipFill>
+                    <a:blip r:embed="rId12">
+                      <a:extLst>
+                        <a:ext uri="{28A0092B-C50C-407E-A947-70E740481C1C}">
+                          <a14:useLocalDpi xmlns:a14="http://schemas.microsoft.com/office/drawing/2010/main" val="0"/>
+                        </a:ext>
+                      </a:extLst>
+                    </a:blip>
+                    <a:stretch>
+                      <a:fillRect/>
+                    </a:stretch>
+                  </pic:blipFill>
+                  <pic:spPr>
+                    <a:xfrm>
+                      <a:off x="0" y="0"/>
+                      <a:ext cx="3195955" cy="2047875"/>
+                    </a:xfrm>
+                    <a:prstGeom prst="rect">
+                      <a:avLst/>
+                    </a:prstGeom>
+                  </pic:spPr>
+                </pic:pic>
+              </a:graphicData>
+            </a:graphic>
+          </wp:inline>
+        </w:drawing>
+      </w:r>
+      <w:r>
+        <w:rPr>
+          <w:lang w:val="en-US"/>
+        </w:rPr>
+        <w:br/>
+      </w:r>
+      <w:r>
+        <w:rPr>
+          <w:sz w:val="16"/>
+          <w:szCs w:val="16"/>
+          <w:lang w:val="en-US"/>
+        </w:rPr>
+        <w:br/>
+        <w:t xml:space="preserve">                                 Fig. 2.  Bitcoin/USD Closing Price (5.15.18 to 12.28.20)</w:t>
+      </w:r>
+    </w:p>
+    <w:p>
+      <w:pPr>
+        <w:pStyle w:val="BodyText"/>
+        <w:rPr>
+          <w:lang w:val="en-US"/>
+        </w:rPr>
+      </w:pPr>
+    </w:p>
+    <w:p>
+      <w:pPr>
+        <w:pStyle w:val="BodyText"/>
         <w:rPr>
           <w:lang w:val="en-US"/>
         </w:rPr>
@@ -1384,7 +1398,21 @@
         <w:rPr>
           <w:lang w:val="en-US"/>
         </w:rPr>
-        <w:t xml:space="preserve"> in order to make a buy or sell decision today. This can be predicted given some past sequence of </w:t>
+        <w:t xml:space="preserve"> </w:t>
+      </w:r>
+      <w:proofErr w:type="gramStart"/>
+      <w:r>
+        <w:rPr>
+          <w:lang w:val="en-US"/>
+        </w:rPr>
+        <w:t>in order to</w:t>
+      </w:r>
+      <w:proofErr w:type="gramEnd"/>
+      <w:r>
+        <w:rPr>
+          <w:lang w:val="en-US"/>
+        </w:rPr>
+        <w:t xml:space="preserve"> make a buy or sell decision today. This can be predicted given some past sequence of </w:t>
       </w:r>
       <w:r>
         <w:rPr>
@@ -1476,7 +1504,21 @@
         <w:rPr>
           <w:lang w:val="en-US"/>
         </w:rPr>
-        <w:t>With this knowledge in hand, a trading agent is able to choose whether to buy, sell or hold a commodity for maximum reward.</w:t>
+        <w:t xml:space="preserve">With this knowledge in hand, a trading agent </w:t>
+      </w:r>
+      <w:proofErr w:type="gramStart"/>
+      <w:r>
+        <w:rPr>
+          <w:lang w:val="en-US"/>
+        </w:rPr>
+        <w:t>is able to</w:t>
+      </w:r>
+      <w:proofErr w:type="gramEnd"/>
+      <w:r>
+        <w:rPr>
+          <w:lang w:val="en-US"/>
+        </w:rPr>
+        <w:t xml:space="preserve"> choose whether to buy, sell or hold a commodity for maximum reward.</w:t>
       </w:r>
     </w:p>
     <w:p>
@@ -1693,7 +1735,21 @@
         <w:rPr>
           <w:rFonts w:ascii="Times New Roman" w:hAnsi="Times New Roman" w:cs="Times New Roman"/>
         </w:rPr>
-        <w:t>(t-2),...,</w:t>
+        <w:t>(t-2</w:t>
+      </w:r>
+      <w:proofErr w:type="gramStart"/>
+      <w:r>
+        <w:rPr>
+          <w:rFonts w:ascii="Times New Roman" w:hAnsi="Times New Roman" w:cs="Times New Roman"/>
+        </w:rPr>
+        <w:t>),...</w:t>
+      </w:r>
+      <w:proofErr w:type="gramEnd"/>
+      <w:r>
+        <w:rPr>
+          <w:rFonts w:ascii="Times New Roman" w:hAnsi="Times New Roman" w:cs="Times New Roman"/>
+        </w:rPr>
+        <w:t>,</w:t>
       </w:r>
       <w:r>
         <w:rPr>
@@ -1773,11 +1829,19 @@
         </w:rPr>
         <w:t xml:space="preserve">While there is some optimal model value for this sequence length, the model becomes computationally more expensive the longer it </w:t>
       </w:r>
-      <w:r>
-        <w:rPr>
-          <w:lang w:val="en-US"/>
-        </w:rPr>
-        <w:t>is; it then also</w:t>
+      <w:proofErr w:type="gramStart"/>
+      <w:r>
+        <w:rPr>
+          <w:lang w:val="en-US"/>
+        </w:rPr>
+        <w:t>is;</w:t>
+      </w:r>
+      <w:proofErr w:type="gramEnd"/>
+      <w:r>
+        <w:rPr>
+          <w:lang w:val="en-US"/>
+        </w:rPr>
+        <w:t xml:space="preserve"> it then also</w:t>
       </w:r>
       <w:r>
         <w:rPr>
@@ -1875,7 +1939,21 @@
         <w:rPr>
           <w:lang w:val="en-US"/>
         </w:rPr>
-        <w:t xml:space="preserve">] cell was created in order to capture both long and short-term dependencies when trained on time series data. It is a variant of a recurrent neural network </w:t>
+        <w:t xml:space="preserve">] cell was created </w:t>
+      </w:r>
+      <w:proofErr w:type="gramStart"/>
+      <w:r>
+        <w:rPr>
+          <w:lang w:val="en-US"/>
+        </w:rPr>
+        <w:t>in order to</w:t>
+      </w:r>
+      <w:proofErr w:type="gramEnd"/>
+      <w:r>
+        <w:rPr>
+          <w:lang w:val="en-US"/>
+        </w:rPr>
+        <w:t xml:space="preserve"> capture both long and short-term dependencies when trained on time series data. It is a variant of a recurrent neural network </w:t>
       </w:r>
       <w:r>
         <w:rPr>
@@ -1889,11 +1967,19 @@
         </w:rPr>
         <w:t xml:space="preserve">with extra gated functions meant to mimic the human brain’s decision to store or forget information up to that point. </w:t>
       </w:r>
-      <w:r>
-        <w:rPr>
-          <w:lang w:val="en-US"/>
-        </w:rPr>
-        <w:t xml:space="preserve">Generally speaking, these additional non-linear activation gates avoid the vanishing gradient and missing long-term dependency problems of traditional RNN’s. </w:t>
+      <w:proofErr w:type="gramStart"/>
+      <w:r>
+        <w:rPr>
+          <w:lang w:val="en-US"/>
+        </w:rPr>
+        <w:t>Generally speaking, these</w:t>
+      </w:r>
+      <w:proofErr w:type="gramEnd"/>
+      <w:r>
+        <w:rPr>
+          <w:lang w:val="en-US"/>
+        </w:rPr>
+        <w:t xml:space="preserve"> additional non-linear activation gates avoid the vanishing gradient and missing long-term dependency problems of traditional RNN’s. </w:t>
       </w:r>
     </w:p>
     <w:p>
@@ -1907,7 +1993,21 @@
         <w:rPr>
           <w:lang w:val="en-US"/>
         </w:rPr>
-        <w:t xml:space="preserve">Neural networks built with LSTM cells have been used extensively in recent history, commonly outperforming the most complex existing linear models e.g. SARIMA. This has occurred across a wide variety of fields where time series data is involved: natural language processing, stock price and traffic flow prediction, etc. </w:t>
+        <w:t xml:space="preserve">Neural networks built with LSTM cells have been used extensively in recent history, commonly outperforming the most complex existing linear models </w:t>
+      </w:r>
+      <w:proofErr w:type="gramStart"/>
+      <w:r>
+        <w:rPr>
+          <w:lang w:val="en-US"/>
+        </w:rPr>
+        <w:t>e.g.</w:t>
+      </w:r>
+      <w:proofErr w:type="gramEnd"/>
+      <w:r>
+        <w:rPr>
+          <w:lang w:val="en-US"/>
+        </w:rPr>
+        <w:t xml:space="preserve"> SARIMA. This has occurred across a wide variety of fields where time series data is involved: natural language processing, stock price and traffic flow prediction, etc. </w:t>
       </w:r>
     </w:p>
     <w:p>
@@ -1939,7 +2039,7 @@
                     <pic:cNvPicPr/>
                   </pic:nvPicPr>
                   <pic:blipFill rotWithShape="1">
-                    <a:blip r:embed="rId12" cstate="print">
+                    <a:blip r:embed="rId13" cstate="print">
                       <a:extLst>
                         <a:ext uri="{28A0092B-C50C-407E-A947-70E740481C1C}">
                           <a14:useLocalDpi xmlns:a14="http://schemas.microsoft.com/office/drawing/2010/main" val="0"/>
@@ -2145,7 +2245,21 @@
         <w:rPr>
           <w:lang w:val="en-US"/>
         </w:rPr>
-        <w:t>work by applying kernels, defined by some width and height, to input data. The variety of kernels aim to extract a feature map which is representative of the input data. Similarly to LSTM models, CNN are inspired by biological processes. It is based off the human eye, which functions as one organ but contains millions of individual cortical neurons which individually only respond to a restricted region known as the “receptive field”</w:t>
+        <w:t xml:space="preserve">work by applying kernels, defined by some width and height, to input data. The variety of kernels aim to extract a feature map which is representative of the input data. </w:t>
+      </w:r>
+      <w:proofErr w:type="gramStart"/>
+      <w:r>
+        <w:rPr>
+          <w:lang w:val="en-US"/>
+        </w:rPr>
+        <w:t>Similarly</w:t>
+      </w:r>
+      <w:proofErr w:type="gramEnd"/>
+      <w:r>
+        <w:rPr>
+          <w:lang w:val="en-US"/>
+        </w:rPr>
+        <w:t xml:space="preserve"> to LSTM models, CNN are inspired by biological processes. It is based off the human eye, which functions as one organ but contains millions of individual cortical neurons which individually only respond to a restricted region known as the “receptive field”</w:t>
       </w:r>
       <w:r>
         <w:rPr>
@@ -2325,7 +2439,7 @@
                     <pic:cNvPicPr/>
                   </pic:nvPicPr>
                   <pic:blipFill>
-                    <a:blip r:embed="rId13">
+                    <a:blip r:embed="rId14">
                       <a:extLst>
                         <a:ext uri="{28A0092B-C50C-407E-A947-70E740481C1C}">
                           <a14:useLocalDpi xmlns:a14="http://schemas.microsoft.com/office/drawing/2010/main" val="0"/>
@@ -2496,12 +2610,14 @@
         </w:rPr>
         <w:tab/>
       </w:r>
+      <w:bookmarkStart w:id="3" w:name="_Hlk60921646"/>
       <w:r>
         <w:rPr>
           <w:lang w:val="en-US"/>
         </w:rPr>
         <w:t>(2)</w:t>
       </w:r>
+      <w:bookmarkEnd w:id="3"/>
     </w:p>
     <w:p>
       <w:pPr>
@@ -2523,7 +2639,21 @@
         <w:rPr>
           <w:lang w:val="en-US"/>
         </w:rPr>
-        <w:t xml:space="preserve">This paper implements an architecture similar to that pictured in Fig. </w:t>
+        <w:t xml:space="preserve">This paper implements an architecture </w:t>
+      </w:r>
+      <w:proofErr w:type="gramStart"/>
+      <w:r>
+        <w:rPr>
+          <w:lang w:val="en-US"/>
+        </w:rPr>
+        <w:t>similar to</w:t>
+      </w:r>
+      <w:proofErr w:type="gramEnd"/>
+      <w:r>
+        <w:rPr>
+          <w:lang w:val="en-US"/>
+        </w:rPr>
+        <w:t xml:space="preserve"> that pictured in Fig. </w:t>
       </w:r>
       <w:r>
         <w:rPr>
@@ -2581,7 +2711,21 @@
         <w:rPr>
           <w:lang w:val="en-US"/>
         </w:rPr>
-        <w:t xml:space="preserve">the aforementioned dilation rate, the number of layers in the network, learning rate, number and size of the kernels in each layer, batch size, </w:t>
+        <w:t xml:space="preserve">the </w:t>
+      </w:r>
+      <w:proofErr w:type="gramStart"/>
+      <w:r>
+        <w:rPr>
+          <w:lang w:val="en-US"/>
+        </w:rPr>
+        <w:t>aforementioned dilation</w:t>
+      </w:r>
+      <w:proofErr w:type="gramEnd"/>
+      <w:r>
+        <w:rPr>
+          <w:lang w:val="en-US"/>
+        </w:rPr>
+        <w:t xml:space="preserve"> rate, the number of layers in the network, learning rate, number and size of the kernels in each layer, batch size, </w:t>
       </w:r>
       <w:r>
         <w:rPr>
@@ -2646,7 +2790,15 @@
         <w:jc w:val="left"/>
       </w:pPr>
       <w:r>
-        <w:t xml:space="preserve">Reinforcement learning has seen a lot of recent use and success on tasks which have no clear, labelled ideal output set on which to train on. These cases include 2d games such as Chess or Super Mario, to more recent 3d games such as League of Legends and Doom. The DQN model used here is based off  another Google </w:t>
+        <w:t xml:space="preserve">Reinforcement learning has seen a lot of recent use and success on tasks which have no clear, labelled ideal output set on which to train on. These cases include 2d games such as Chess or Super Mario, to more recent 3d games such as League of Legends and Doom. The DQN model used here is based </w:t>
+      </w:r>
+      <w:proofErr w:type="gramStart"/>
+      <w:r>
+        <w:t>off  another</w:t>
+      </w:r>
+      <w:proofErr w:type="gramEnd"/>
+      <w:r>
+        <w:t xml:space="preserve"> Google </w:t>
       </w:r>
       <w:proofErr w:type="spellStart"/>
       <w:r>
@@ -2657,13 +2809,11 @@
         <w:t xml:space="preserve"> paper [11] where </w:t>
       </w:r>
       <w:r>
-        <w:t xml:space="preserve">a Q-Learning infrastructure was augmented with a CNN to replace the Q-table function calculations, and performed better than humans on a variety of Atari 2600 </w:t>
-      </w:r>
-      <w:proofErr w:type="spellStart"/>
-      <w:r>
-        <w:t>taks</w:t>
-      </w:r>
-      <w:proofErr w:type="spellEnd"/>
+        <w:t>a Q-Learning infrastructure was augmented with a CNN to replace the Q-table function calculations, and performed better than humans on a variety of Atari 2600 ta</w:t>
+      </w:r>
+      <w:r>
+        <w:t>sks</w:t>
+      </w:r>
       <w:r>
         <w:t xml:space="preserve"> using the same model hyperparameters across all games. </w:t>
       </w:r>
@@ -2680,14 +2830,29 @@
         <w:jc w:val="left"/>
       </w:pPr>
       <w:r>
-        <w:t>An RL model is trained by repeated interactions of some actor A, with its state environment E; at the end of each state interaction the actor receives a notion of positive or negative reward due to its choice of action for the given E. The sequence of actions an agent takes is typically expressed as a Markov decision process (MDP)</w:t>
+        <w:t xml:space="preserve">An RL model is trained by repeated interactions of some actor A, with its state environment </w:t>
+      </w:r>
+      <w:r>
+        <w:t>S (or E)</w:t>
+      </w:r>
+      <w:r>
+        <w:t xml:space="preserve">; at the end of each state interaction the actor receives a notion of positive or negative reward due to its choice of action for the given </w:t>
+      </w:r>
+      <w:r>
+        <w:t>S</w:t>
+      </w:r>
+      <w:r>
+        <w:t>. The sequence of actions an agent takes is typically expressed as a Markov decision process (MDP)</w:t>
       </w:r>
       <w:r>
         <w:t xml:space="preserve">, where the optimal policy function is one that maps the different states to specific actions which maximize reward in that situation. This paper uses </w:t>
       </w:r>
       <w:proofErr w:type="spellStart"/>
       <w:r>
-        <w:t>tensortrade’s</w:t>
+        <w:t>T</w:t>
+      </w:r>
+      <w:r>
+        <w:t>ensortrade’s</w:t>
       </w:r>
       <w:proofErr w:type="spellEnd"/>
       <w:r>
@@ -2732,7 +2897,26 @@
         <w:t>space</w:t>
       </w:r>
       <w:r>
-        <w:t> is a discrete set of N options for the model to take. The total number of discrete actions is determined by taking a product of:</w:t>
+        <w:t> is a discrete set of N options for the model to take. The total number of discrete actions</w:t>
+      </w:r>
+      <w:r>
+        <w:t xml:space="preserve"> for </w:t>
+      </w:r>
+      <w:proofErr w:type="gramStart"/>
+      <w:r>
+        <w:t>the ”</w:t>
+      </w:r>
+      <w:proofErr w:type="spellStart"/>
+      <w:r>
+        <w:t>ManagedRisk</w:t>
+      </w:r>
+      <w:proofErr w:type="spellEnd"/>
+      <w:proofErr w:type="gramEnd"/>
+      <w:r>
+        <w:t>” action scheme</w:t>
+      </w:r>
+      <w:r>
+        <w:t xml:space="preserve"> is determined by taking a product of:</w:t>
       </w:r>
     </w:p>
     <w:p>
@@ -2784,7 +2968,15 @@
         <w:jc w:val="left"/>
       </w:pPr>
       <w:r>
-        <w:t>trade sizes (e.g. 1/4, 1/2, 1/3)</w:t>
+        <w:t>trade sizes (</w:t>
+      </w:r>
+      <w:proofErr w:type="gramStart"/>
+      <w:r>
+        <w:t>e.g.</w:t>
+      </w:r>
+      <w:proofErr w:type="gramEnd"/>
+      <w:r>
+        <w:t xml:space="preserve"> 1/4, 1/2, 1/3)</w:t>
       </w:r>
     </w:p>
     <w:p>
@@ -2796,7 +2988,15 @@
         <w:jc w:val="left"/>
       </w:pPr>
       <w:r>
-        <w:t>trade durations (e.g. order open for 30 seconds or 60 seconds)</w:t>
+        <w:t>trade durations (</w:t>
+      </w:r>
+      <w:proofErr w:type="gramStart"/>
+      <w:r>
+        <w:t>e.g.</w:t>
+      </w:r>
+      <w:proofErr w:type="gramEnd"/>
+      <w:r>
+        <w:t xml:space="preserve"> order open for 30 seconds or 60 seconds)</w:t>
       </w:r>
     </w:p>
     <w:p>
@@ -2808,7 +3008,15 @@
         <w:jc w:val="left"/>
       </w:pPr>
       <w:r>
-        <w:t>trade sides (i.e. Buy or Sell)</w:t>
+        <w:t>trade sides (</w:t>
+      </w:r>
+      <w:proofErr w:type="gramStart"/>
+      <w:r>
+        <w:t>i.e.</w:t>
+      </w:r>
+      <w:proofErr w:type="gramEnd"/>
+      <w:r>
+        <w:t xml:space="preserve"> Buy or Sell)</w:t>
       </w:r>
     </w:p>
     <w:p>
@@ -2820,7 +3028,15 @@
         <w:jc w:val="left"/>
       </w:pPr>
       <w:r>
-        <w:t xml:space="preserve">the number of tradable pairs (i.e. BTC/USDT, ETH/BTC, </w:t>
+        <w:t>the number of tradable pairs (</w:t>
+      </w:r>
+      <w:proofErr w:type="gramStart"/>
+      <w:r>
+        <w:t>i.e.</w:t>
+      </w:r>
+      <w:proofErr w:type="gramEnd"/>
+      <w:r>
+        <w:t xml:space="preserve"> BTC/USDT, ETH/BTC, </w:t>
       </w:r>
       <w:proofErr w:type="spellStart"/>
       <w:r>
@@ -2855,9 +3071,9 @@
           <w:lang w:val="en-US" w:eastAsia="en-US"/>
         </w:rPr>
         <w:drawing>
-          <wp:inline distT="0" distB="0" distL="0" distR="0" wp14:anchorId="369A5008" wp14:editId="1A23C637">
-            <wp:extent cx="3005458" cy="1971675"/>
-            <wp:effectExtent l="0" t="0" r="4445" b="0"/>
+          <wp:inline distT="0" distB="0" distL="0" distR="0" wp14:anchorId="369A5008" wp14:editId="7DCA6616">
+            <wp:extent cx="2845747" cy="1866900"/>
+            <wp:effectExtent l="0" t="0" r="0" b="0"/>
             <wp:docPr id="14" name="Picture 14"/>
             <wp:cNvGraphicFramePr>
               <a:graphicFrameLocks xmlns:a="http://schemas.openxmlformats.org/drawingml/2006/main" noChangeAspect="1"/>
@@ -2870,7 +3086,7 @@
                     <pic:cNvPicPr/>
                   </pic:nvPicPr>
                   <pic:blipFill>
-                    <a:blip r:embed="rId14"/>
+                    <a:blip r:embed="rId15"/>
                     <a:stretch>
                       <a:fillRect/>
                     </a:stretch>
@@ -2878,7 +3094,7 @@
                   <pic:spPr>
                     <a:xfrm>
                       <a:off x="0" y="0"/>
-                      <a:ext cx="3016594" cy="1978981"/>
+                      <a:ext cx="2861568" cy="1877279"/>
                     </a:xfrm>
                     <a:prstGeom prst="rect">
                       <a:avLst/>
@@ -2939,13 +3155,6 @@
           <w:lang w:val="en-US"/>
         </w:rPr>
         <w:tab/>
-      </w:r>
-      <w:r>
-        <w:rPr>
-          <w:sz w:val="16"/>
-          <w:szCs w:val="16"/>
-          <w:lang w:val="en-US"/>
-        </w:rPr>
         <w:t>(Deep) Q Learning</w:t>
       </w:r>
     </w:p>
@@ -2956,13 +3165,229 @@
           <w:lang w:val="en-US"/>
         </w:rPr>
       </w:pPr>
-    </w:p>
-    <w:p>
-      <w:pPr>
-        <w:pStyle w:val="Heading1"/>
-      </w:pPr>
-      <w:r>
-        <w:t>Experiments</w:t>
+      <w:r>
+        <w:rPr>
+          <w:lang w:val="en-US"/>
+        </w:rPr>
+        <w:t xml:space="preserve">In traditional Q-learning, agents calculate a Q-table </w:t>
+      </w:r>
+      <w:r>
+        <w:rPr>
+          <w:lang w:val="en-US"/>
+        </w:rPr>
+        <w:t xml:space="preserve">which is initialized as an m x n matrix of zeroes where m is given by the number of possible states the agent can be in, and n is the number of actions available to the agent. </w:t>
+      </w:r>
+      <w:r>
+        <w:rPr>
+          <w:lang w:val="en-US"/>
+        </w:rPr>
+        <w:t>Each entry of the Q-table holds a Q-value function value, defined as Q(</w:t>
+      </w:r>
+      <w:proofErr w:type="spellStart"/>
+      <w:proofErr w:type="gramStart"/>
+      <w:r>
+        <w:rPr>
+          <w:lang w:val="en-US"/>
+        </w:rPr>
+        <w:t>s</w:t>
+      </w:r>
+      <w:r>
+        <w:rPr>
+          <w:lang w:val="en-US"/>
+        </w:rPr>
+        <w:t>,</w:t>
+      </w:r>
+      <w:r>
+        <w:rPr>
+          <w:lang w:val="en-US"/>
+        </w:rPr>
+        <w:t>a</w:t>
+      </w:r>
+      <w:proofErr w:type="spellEnd"/>
+      <w:proofErr w:type="gramEnd"/>
+      <w:r>
+        <w:rPr>
+          <w:lang w:val="en-US"/>
+        </w:rPr>
+        <w:t xml:space="preserve">) where </w:t>
+      </w:r>
+      <w:r>
+        <w:rPr>
+          <w:lang w:val="en-US"/>
+        </w:rPr>
+        <w:t>s</w:t>
+      </w:r>
+      <w:r>
+        <w:rPr>
+          <w:lang w:val="en-US"/>
+        </w:rPr>
+        <w:t xml:space="preserve"> is a state and </w:t>
+      </w:r>
+      <w:r>
+        <w:rPr>
+          <w:lang w:val="en-US"/>
+        </w:rPr>
+        <w:t>a</w:t>
+      </w:r>
+      <w:r>
+        <w:rPr>
+          <w:lang w:val="en-US"/>
+        </w:rPr>
+        <w:t xml:space="preserve"> is an action. The Q-value function for Q(</w:t>
+      </w:r>
+      <w:proofErr w:type="spellStart"/>
+      <w:proofErr w:type="gramStart"/>
+      <w:r>
+        <w:rPr>
+          <w:lang w:val="en-US"/>
+        </w:rPr>
+        <w:t>s</w:t>
+      </w:r>
+      <w:r>
+        <w:rPr>
+          <w:lang w:val="en-US"/>
+        </w:rPr>
+        <w:t>,</w:t>
+      </w:r>
+      <w:r>
+        <w:rPr>
+          <w:lang w:val="en-US"/>
+        </w:rPr>
+        <w:t>a</w:t>
+      </w:r>
+      <w:proofErr w:type="spellEnd"/>
+      <w:proofErr w:type="gramEnd"/>
+      <w:r>
+        <w:rPr>
+          <w:lang w:val="en-US"/>
+        </w:rPr>
+        <w:t xml:space="preserve">) is the sum of the immediate reward gained from taking action </w:t>
+      </w:r>
+      <w:proofErr w:type="spellStart"/>
+      <w:r>
+        <w:rPr>
+          <w:lang w:val="en-US"/>
+        </w:rPr>
+        <w:t>a</w:t>
+      </w:r>
+      <w:proofErr w:type="spellEnd"/>
+      <w:r>
+        <w:rPr>
+          <w:lang w:val="en-US"/>
+        </w:rPr>
+        <w:t xml:space="preserve"> in </w:t>
+      </w:r>
+      <w:proofErr w:type="spellStart"/>
+      <w:r>
+        <w:rPr>
+          <w:lang w:val="en-US"/>
+        </w:rPr>
+        <w:t xml:space="preserve">state </w:t>
+      </w:r>
+      <w:r>
+        <w:rPr>
+          <w:lang w:val="en-US"/>
+        </w:rPr>
+        <w:t>s</w:t>
+      </w:r>
+      <w:proofErr w:type="spellEnd"/>
+      <w:r>
+        <w:rPr>
+          <w:lang w:val="en-US"/>
+        </w:rPr>
+        <w:t xml:space="preserve">, and the expected value of future rewards due to taking action </w:t>
+      </w:r>
+      <w:r>
+        <w:rPr>
+          <w:lang w:val="en-US"/>
+        </w:rPr>
+        <w:t>a</w:t>
+      </w:r>
+      <w:r>
+        <w:rPr>
+          <w:lang w:val="en-US"/>
+        </w:rPr>
+        <w:t xml:space="preserve">’ in future </w:t>
+      </w:r>
+      <w:proofErr w:type="spellStart"/>
+      <w:r>
+        <w:rPr>
+          <w:lang w:val="en-US"/>
+        </w:rPr>
+        <w:t xml:space="preserve">state </w:t>
+      </w:r>
+      <w:r>
+        <w:rPr>
+          <w:lang w:val="en-US"/>
+        </w:rPr>
+        <w:t>s</w:t>
+      </w:r>
+      <w:proofErr w:type="spellEnd"/>
+      <w:r>
+        <w:rPr>
+          <w:lang w:val="en-US"/>
+        </w:rPr>
+        <w:t xml:space="preserve">’ which is reached due to taking earlier action </w:t>
+      </w:r>
+      <w:proofErr w:type="spellStart"/>
+      <w:r>
+        <w:rPr>
+          <w:lang w:val="en-US"/>
+        </w:rPr>
+        <w:t>a</w:t>
+      </w:r>
+      <w:proofErr w:type="spellEnd"/>
+      <w:r>
+        <w:rPr>
+          <w:lang w:val="en-US"/>
+        </w:rPr>
+        <w:t xml:space="preserve"> in </w:t>
+      </w:r>
+      <w:proofErr w:type="spellStart"/>
+      <w:r>
+        <w:rPr>
+          <w:lang w:val="en-US"/>
+        </w:rPr>
+        <w:t xml:space="preserve">state </w:t>
+      </w:r>
+      <w:r>
+        <w:rPr>
+          <w:lang w:val="en-US"/>
+        </w:rPr>
+        <w:t>s</w:t>
+      </w:r>
+      <w:proofErr w:type="spellEnd"/>
+      <w:r>
+        <w:rPr>
+          <w:lang w:val="en-US"/>
+        </w:rPr>
+        <w:t>.</w:t>
+      </w:r>
+      <w:r>
+        <w:rPr>
+          <w:lang w:val="en-US"/>
+        </w:rPr>
+        <w:t xml:space="preserve"> </w:t>
+      </w:r>
+      <w:r>
+        <w:rPr>
+          <w:lang w:val="en-US"/>
+        </w:rPr>
+        <w:t xml:space="preserve">As the agent selects an action a at each time step t, it observes a </w:t>
+      </w:r>
+      <w:proofErr w:type="gramStart"/>
+      <w:r>
+        <w:rPr>
+          <w:lang w:val="en-US"/>
+        </w:rPr>
+        <w:t>rewards</w:t>
+      </w:r>
+      <w:proofErr w:type="gramEnd"/>
+      <w:r>
+        <w:rPr>
+          <w:lang w:val="en-US"/>
+        </w:rPr>
+        <w:t xml:space="preserve">, is returned a new state environment and updates the Q-table for that value. Q-values are updated using a Bellman equation given by (3). Iterative updates of the Bellman equation guarantee convergence to the ideal Q-value function Q*, given any tuple of state s and action a. </w:t>
       </w:r>
     </w:p>
     <w:p>
@@ -2972,108 +3397,268 @@
           <w:lang w:val="en-US"/>
         </w:rPr>
       </w:pPr>
-      <w:r>
-        <w:rPr>
-          <w:lang w:val="en-US"/>
-        </w:rPr>
-        <w:t>This section presents the experimental portion of the project</w:t>
-      </w:r>
-      <w:r>
-        <w:t>.</w:t>
-      </w:r>
-      <w:r>
-        <w:rPr>
-          <w:lang w:val="en-US"/>
-        </w:rPr>
-        <w:t xml:space="preserve"> </w:t>
-      </w:r>
-      <w:r>
-        <w:rPr>
-          <w:lang w:val="en-US"/>
-        </w:rPr>
-        <w:t xml:space="preserve">Models were tested on the two different periods of stock data information presented in Figs. 1. and 2. </w:t>
-      </w:r>
-      <w:r>
-        <w:rPr>
-          <w:lang w:val="en-US"/>
-        </w:rPr>
-        <w:t xml:space="preserve"> </w:t>
-      </w:r>
-    </w:p>
-    <w:p>
-      <w:pPr>
-        <w:pStyle w:val="Heading2"/>
-      </w:pPr>
-      <w:r>
-        <w:t>Experimental Setup</w:t>
-      </w:r>
     </w:p>
     <w:p>
       <w:pPr>
         <w:pStyle w:val="BodyText"/>
         <w:ind w:firstLine="0"/>
-      </w:pPr>
-      <w:r>
-        <w:rPr>
-          <w:b/>
-          <w:lang w:val="en-US"/>
-        </w:rPr>
-        <w:t>Time Period</w:t>
-      </w:r>
-      <w:r>
-        <w:rPr>
-          <w:b/>
-          <w:lang w:val="en-US"/>
-        </w:rPr>
-        <w:t xml:space="preserve">s: </w:t>
-      </w:r>
-      <w:r>
-        <w:rPr>
-          <w:lang w:val="en-US"/>
-        </w:rPr>
-        <w:t xml:space="preserve">Two </w:t>
-      </w:r>
-      <w:r>
-        <w:rPr>
-          <w:lang w:val="en-US"/>
-        </w:rPr>
-        <w:t>windows of data were created when testing the DQN. The first ranged from</w:t>
-      </w:r>
-      <w:r>
-        <w:rPr>
-          <w:lang w:val="en-US"/>
-        </w:rPr>
-        <w:t xml:space="preserve"> 2017-07-01</w:t>
-      </w:r>
-      <w:r>
-        <w:rPr>
-          <w:lang w:val="en-US"/>
-        </w:rPr>
-        <w:t xml:space="preserve"> to </w:t>
-      </w:r>
-      <w:r>
-        <w:rPr>
-          <w:lang w:val="en-US"/>
-        </w:rPr>
-        <w:t>2019-</w:t>
-      </w:r>
-      <w:r>
-        <w:rPr>
-          <w:lang w:val="en-US"/>
-        </w:rPr>
-        <w:t>10</w:t>
-      </w:r>
-      <w:r>
-        <w:rPr>
-          <w:lang w:val="en-US"/>
-        </w:rPr>
-        <w:t>-</w:t>
-      </w:r>
-      <w:r>
-        <w:rPr>
-          <w:lang w:val="en-US"/>
-        </w:rPr>
-        <w:t>17</w:t>
+        <w:jc w:val="left"/>
+        <w:rPr>
+          <w:lang w:val="en-US"/>
+        </w:rPr>
+      </w:pPr>
+      <w:r>
+        <w:rPr>
+          <w:noProof/>
+          <w:lang w:val="en-US"/>
+        </w:rPr>
+        <mc:AlternateContent>
+          <mc:Choice Requires="wps">
+            <w:drawing>
+              <wp:anchor distT="45720" distB="45720" distL="114300" distR="114300" simplePos="0" relativeHeight="251659264" behindDoc="0" locked="0" layoutInCell="1" allowOverlap="1" wp14:anchorId="58EEF7EB" wp14:editId="3FB4C5CD">
+                <wp:simplePos x="0" y="0"/>
+                <wp:positionH relativeFrom="rightMargin">
+                  <wp:posOffset>-266700</wp:posOffset>
+                </wp:positionH>
+                <wp:positionV relativeFrom="paragraph">
+                  <wp:posOffset>167640</wp:posOffset>
+                </wp:positionV>
+                <wp:extent cx="349250" cy="266700"/>
+                <wp:effectExtent l="0" t="0" r="12700" b="19050"/>
+                <wp:wrapNone/>
+                <wp:docPr id="217" name="Text Box 2"/>
+                <wp:cNvGraphicFramePr>
+                  <a:graphicFrameLocks xmlns:a="http://schemas.openxmlformats.org/drawingml/2006/main"/>
+                </wp:cNvGraphicFramePr>
+                <a:graphic xmlns:a="http://schemas.openxmlformats.org/drawingml/2006/main">
+                  <a:graphicData uri="http://schemas.microsoft.com/office/word/2010/wordprocessingShape">
+                    <wps:wsp>
+                      <wps:cNvSpPr txBox="1">
+                        <a:spLocks noChangeArrowheads="1"/>
+                      </wps:cNvSpPr>
+                      <wps:spPr bwMode="auto">
+                        <a:xfrm>
+                          <a:off x="0" y="0"/>
+                          <a:ext cx="349250" cy="266700"/>
+                        </a:xfrm>
+                        <a:prstGeom prst="rect">
+                          <a:avLst/>
+                        </a:prstGeom>
+                        <a:solidFill>
+                          <a:srgbClr val="FFFFFF"/>
+                        </a:solidFill>
+                        <a:ln w="9525">
+                          <a:solidFill>
+                            <a:schemeClr val="bg1"/>
+                          </a:solidFill>
+                          <a:miter lim="800000"/>
+                          <a:headEnd/>
+                          <a:tailEnd/>
+                        </a:ln>
+                      </wps:spPr>
+                      <wps:txbx>
+                        <w:txbxContent>
+                          <w:p>
+                            <w:r>
+                              <w:t>(</w:t>
+                            </w:r>
+                            <w:r>
+                              <w:t>3</w:t>
+                            </w:r>
+                            <w:r>
+                              <w:t>)</w:t>
+                            </w:r>
+                          </w:p>
+                        </w:txbxContent>
+                      </wps:txbx>
+                      <wps:bodyPr rot="0" vert="horz" wrap="square" lIns="91440" tIns="45720" rIns="91440" bIns="45720" anchor="t" anchorCtr="0">
+                        <a:noAutofit/>
+                      </wps:bodyPr>
+                    </wps:wsp>
+                  </a:graphicData>
+                </a:graphic>
+                <wp14:sizeRelH relativeFrom="margin">
+                  <wp14:pctWidth>0</wp14:pctWidth>
+                </wp14:sizeRelH>
+                <wp14:sizeRelV relativeFrom="margin">
+                  <wp14:pctHeight>0</wp14:pctHeight>
+                </wp14:sizeRelV>
+              </wp:anchor>
+            </w:drawing>
+          </mc:Choice>
+          <mc:Fallback>
+            <w:pict>
+              <v:shapetype w14:anchorId="58EEF7EB" id="_x0000_t202" coordsize="21600,21600" o:spt="202" path="m,l,21600r21600,l21600,xe">
+                <v:stroke joinstyle="miter"/>
+                <v:path gradientshapeok="t" o:connecttype="rect"/>
+              </v:shapetype>
+              <v:shape id="Text Box 2" o:spid="_x0000_s1026" type="#_x0000_t202" style="position:absolute;margin-left:-21pt;margin-top:13.2pt;width:27.5pt;height:21pt;z-index:251659264;visibility:visible;mso-wrap-style:square;mso-width-percent:0;mso-height-percent:0;mso-wrap-distance-left:9pt;mso-wrap-distance-top:3.6pt;mso-wrap-distance-right:9pt;mso-wrap-distance-bottom:3.6pt;mso-position-horizontal:absolute;mso-position-horizontal-relative:right-margin-area;mso-position-vertical:absolute;mso-position-vertical-relative:text;mso-width-percent:0;mso-height-percent:0;mso-width-relative:margin;mso-height-relative:margin;v-text-anchor:top" o:gfxdata="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" strokecolor="white [3212]">
+                <v:textbox>
+                  <w:txbxContent>
+                    <w:p>
+                      <w:r>
+                        <w:t>(</w:t>
+                      </w:r>
+                      <w:r>
+                        <w:t>3</w:t>
+                      </w:r>
+                      <w:r>
+                        <w:t>)</w:t>
+                      </w:r>
+                    </w:p>
+                  </w:txbxContent>
+                </v:textbox>
+                <w10:wrap anchorx="margin"/>
+              </v:shape>
+            </w:pict>
+          </mc:Fallback>
+        </mc:AlternateContent>
+      </w:r>
+      <w:r>
+        <w:rPr>
+          <w:noProof/>
+          <w:lang w:val="en-US"/>
+        </w:rPr>
+        <w:drawing>
+          <wp:inline distT="0" distB="0" distL="0" distR="0" wp14:anchorId="0C3E8C85" wp14:editId="76FE7480">
+            <wp:extent cx="3041650" cy="689508"/>
+            <wp:effectExtent l="0" t="0" r="6350" b="0"/>
+            <wp:docPr id="2" name="Picture 2" descr="Diagram&#10;&#10;Description automatically generated with medium confidence"/>
+            <wp:cNvGraphicFramePr>
+              <a:graphicFrameLocks xmlns:a="http://schemas.openxmlformats.org/drawingml/2006/main" noChangeAspect="1"/>
+            </wp:cNvGraphicFramePr>
+            <a:graphic xmlns:a="http://schemas.openxmlformats.org/drawingml/2006/main">
+              <a:graphicData uri="http://schemas.openxmlformats.org/drawingml/2006/picture">
+                <pic:pic xmlns:pic="http://schemas.openxmlformats.org/drawingml/2006/picture">
+                  <pic:nvPicPr>
+                    <pic:cNvPr id="2" name="Picture 2" descr="Diagram&#10;&#10;Description automatically generated with medium confidence"/>
+                    <pic:cNvPicPr/>
+                  </pic:nvPicPr>
+                  <pic:blipFill>
+                    <a:blip r:embed="rId16">
+                      <a:extLst>
+                        <a:ext uri="{28A0092B-C50C-407E-A947-70E740481C1C}">
+                          <a14:useLocalDpi xmlns:a14="http://schemas.microsoft.com/office/drawing/2010/main" val="0"/>
+                        </a:ext>
+                      </a:extLst>
+                    </a:blip>
+                    <a:stretch>
+                      <a:fillRect/>
+                    </a:stretch>
+                  </pic:blipFill>
+                  <pic:spPr>
+                    <a:xfrm>
+                      <a:off x="0" y="0"/>
+                      <a:ext cx="3229617" cy="732118"/>
+                    </a:xfrm>
+                    <a:prstGeom prst="rect">
+                      <a:avLst/>
+                    </a:prstGeom>
+                  </pic:spPr>
+                </pic:pic>
+              </a:graphicData>
+            </a:graphic>
+          </wp:inline>
+        </w:drawing>
+      </w:r>
+    </w:p>
+    <w:p>
+      <w:pPr>
+        <w:pStyle w:val="BodyText"/>
+        <w:rPr>
+          <w:lang w:val="en-US"/>
+        </w:rPr>
+      </w:pPr>
+    </w:p>
+    <w:p>
+      <w:pPr>
+        <w:pStyle w:val="BodyText"/>
+        <w:rPr>
+          <w:lang w:val="en-US"/>
+        </w:rPr>
+      </w:pPr>
+      <w:r>
+        <w:rPr>
+          <w:lang w:val="en-US"/>
+        </w:rPr>
+        <w:t xml:space="preserve">Deep-Q Learning replaces </w:t>
+      </w:r>
+      <w:r>
+        <w:rPr>
+          <w:lang w:val="en-US"/>
+        </w:rPr>
+        <w:t>the recalculation of each cell in the Q-table by using a neural network to approximate all Q-values for the available action</w:t>
+      </w:r>
+      <w:r>
+        <w:rPr>
+          <w:lang w:val="en-US"/>
+        </w:rPr>
+        <w:t xml:space="preserve"> space</w:t>
+      </w:r>
+      <w:r>
+        <w:rPr>
+          <w:lang w:val="en-US"/>
+        </w:rPr>
+        <w:t xml:space="preserve"> given only the current state information as input. </w:t>
+      </w:r>
+      <w:r>
+        <w:rPr>
+          <w:lang w:val="en-US"/>
+        </w:rPr>
+        <w:t xml:space="preserve">The original </w:t>
+      </w:r>
+      <w:proofErr w:type="spellStart"/>
+      <w:r>
+        <w:rPr>
+          <w:lang w:val="en-US"/>
+        </w:rPr>
+        <w:t>Deepmind</w:t>
+      </w:r>
+      <w:proofErr w:type="spellEnd"/>
+      <w:r>
+        <w:rPr>
+          <w:lang w:val="en-US"/>
+        </w:rPr>
+        <w:t xml:space="preserve"> DQN paper used a CNN with 2d convolutions, but the architecture in this paper has been repurposed to 1d time series convolutions as demonstrated in </w:t>
+      </w:r>
+      <w:proofErr w:type="spellStart"/>
+      <w:r>
+        <w:rPr>
+          <w:lang w:val="en-US"/>
+        </w:rPr>
+        <w:t>WaveNet</w:t>
+      </w:r>
+      <w:proofErr w:type="spellEnd"/>
+      <w:r>
+        <w:rPr>
+          <w:lang w:val="en-US"/>
+        </w:rPr>
+        <w:t xml:space="preserve">. Input is the current state environment, along with a past sequence of states which are convoluted to lower dimensionality feature maps. The CNN used for this paper has two hidden convolutional layers, with max pooling placed after each one; after this is a flatten layer followed by two dense layers. </w:t>
+      </w:r>
+    </w:p>
+    <w:p>
+      <w:pPr>
+        <w:pStyle w:val="Heading1"/>
+      </w:pPr>
+      <w:r>
+        <w:t>Experiments</w:t>
+      </w:r>
+    </w:p>
+    <w:p>
+      <w:pPr>
+        <w:pStyle w:val="BodyText"/>
+        <w:rPr>
+          <w:lang w:val="en-US"/>
+        </w:rPr>
+      </w:pPr>
+      <w:r>
+        <w:rPr>
+          <w:lang w:val="en-US"/>
+        </w:rPr>
+        <w:t>This section presents the experimental portion of the project</w:t>
+      </w:r>
+      <w:r>
+        <w:t>.</w:t>
       </w:r>
       <w:r>
         <w:rPr>
@@ -3085,58 +3670,166 @@
         <w:rPr>
           <w:lang w:val="en-US"/>
         </w:rPr>
-        <w:t xml:space="preserve">when Bitcoin </w:t>
-      </w:r>
-      <w:r>
-        <w:rPr>
-          <w:lang w:val="en-US"/>
-        </w:rPr>
-        <w:t>closed at $2500 to $8000</w:t>
-      </w:r>
-      <w:r>
-        <w:rPr>
-          <w:lang w:val="en-US"/>
-        </w:rPr>
-        <w:t xml:space="preserve">. The second was from 2018-05-15 to 2020-12-15, when Bitcoin </w:t>
-      </w:r>
-      <w:r>
-        <w:rPr>
-          <w:lang w:val="en-US"/>
-        </w:rPr>
-        <w:t xml:space="preserve">first closed at $8740, to where it currently sits around $28000. </w:t>
-      </w:r>
-      <w:r>
-        <w:rPr>
-          <w:lang w:val="en-US"/>
-        </w:rPr>
-        <w:t xml:space="preserve">This allowed for observing how models performed in bear or bull market conditions, and shows the clear non-stationarity </w:t>
-      </w:r>
-      <w:r>
-        <w:rPr>
-          <w:lang w:val="en-US"/>
-        </w:rPr>
-        <w:t>of cryptocurrency price data.</w:t>
+        <w:t xml:space="preserve">Models were tested on the two different periods of stock data information presented in Figs. 1. and 2. </w:t>
       </w:r>
       <w:r>
         <w:rPr>
           <w:lang w:val="en-US"/>
         </w:rPr>
         <w:t xml:space="preserve"> </w:t>
+      </w:r>
+    </w:p>
+    <w:p>
+      <w:pPr>
+        <w:pStyle w:val="Heading2"/>
+      </w:pPr>
+      <w:r>
+        <w:t>Experimental Setup</w:t>
       </w:r>
     </w:p>
     <w:p>
       <w:pPr>
         <w:pStyle w:val="BodyText"/>
         <w:ind w:firstLine="0"/>
-        <w:rPr>
-          <w:lang w:val="en-US"/>
-        </w:rPr>
       </w:pPr>
       <w:r>
         <w:rPr>
           <w:b/>
           <w:lang w:val="en-US"/>
         </w:rPr>
+        <w:t>Time Period</w:t>
+      </w:r>
+      <w:r>
+        <w:rPr>
+          <w:b/>
+          <w:lang w:val="en-US"/>
+        </w:rPr>
+        <w:t xml:space="preserve">s: </w:t>
+      </w:r>
+      <w:r>
+        <w:rPr>
+          <w:lang w:val="en-US"/>
+        </w:rPr>
+        <w:t xml:space="preserve">Two </w:t>
+      </w:r>
+      <w:r>
+        <w:rPr>
+          <w:lang w:val="en-US"/>
+        </w:rPr>
+        <w:t>windows of data were created when testing the DQN. The first ranged from</w:t>
+      </w:r>
+      <w:r>
+        <w:rPr>
+          <w:lang w:val="en-US"/>
+        </w:rPr>
+        <w:t xml:space="preserve"> 2017-07-01</w:t>
+      </w:r>
+      <w:r>
+        <w:rPr>
+          <w:lang w:val="en-US"/>
+        </w:rPr>
+        <w:t xml:space="preserve"> to </w:t>
+      </w:r>
+      <w:r>
+        <w:rPr>
+          <w:lang w:val="en-US"/>
+        </w:rPr>
+        <w:t>2019-</w:t>
+      </w:r>
+      <w:r>
+        <w:rPr>
+          <w:lang w:val="en-US"/>
+        </w:rPr>
+        <w:t>10</w:t>
+      </w:r>
+      <w:r>
+        <w:rPr>
+          <w:lang w:val="en-US"/>
+        </w:rPr>
+        <w:t>-</w:t>
+      </w:r>
+      <w:r>
+        <w:rPr>
+          <w:lang w:val="en-US"/>
+        </w:rPr>
+        <w:t>17</w:t>
+      </w:r>
+      <w:r>
+        <w:rPr>
+          <w:lang w:val="en-US"/>
+        </w:rPr>
+        <w:t xml:space="preserve"> </w:t>
+      </w:r>
+      <w:r>
+        <w:rPr>
+          <w:lang w:val="en-US"/>
+        </w:rPr>
+        <w:t xml:space="preserve">when Bitcoin </w:t>
+      </w:r>
+      <w:r>
+        <w:rPr>
+          <w:lang w:val="en-US"/>
+        </w:rPr>
+        <w:t>closed at $2500 to $8000</w:t>
+      </w:r>
+      <w:r>
+        <w:rPr>
+          <w:lang w:val="en-US"/>
+        </w:rPr>
+        <w:t xml:space="preserve">. The second was from 2018-05-15 to 2020-12-15, when Bitcoin </w:t>
+      </w:r>
+      <w:r>
+        <w:rPr>
+          <w:lang w:val="en-US"/>
+        </w:rPr>
+        <w:t xml:space="preserve">first closed at $8740, to where it currently sits around $28000. </w:t>
+      </w:r>
+      <w:r>
+        <w:rPr>
+          <w:lang w:val="en-US"/>
+        </w:rPr>
+        <w:t xml:space="preserve">This allowed for observing how models performed in bear or bull market </w:t>
+      </w:r>
+      <w:proofErr w:type="gramStart"/>
+      <w:r>
+        <w:rPr>
+          <w:lang w:val="en-US"/>
+        </w:rPr>
+        <w:t>conditions, and</w:t>
+      </w:r>
+      <w:proofErr w:type="gramEnd"/>
+      <w:r>
+        <w:rPr>
+          <w:lang w:val="en-US"/>
+        </w:rPr>
+        <w:t xml:space="preserve"> shows the clear non-stationarity </w:t>
+      </w:r>
+      <w:r>
+        <w:rPr>
+          <w:lang w:val="en-US"/>
+        </w:rPr>
+        <w:t>of cryptocurrency price data.</w:t>
+      </w:r>
+      <w:r>
+        <w:rPr>
+          <w:lang w:val="en-US"/>
+        </w:rPr>
+        <w:t xml:space="preserve"> </w:t>
+      </w:r>
+    </w:p>
+    <w:p>
+      <w:pPr>
+        <w:pStyle w:val="BodyText"/>
+        <w:ind w:firstLine="0"/>
+        <w:rPr>
+          <w:lang w:val="en-US"/>
+        </w:rPr>
+      </w:pPr>
+      <w:r>
+        <w:rPr>
+          <w:b/>
+          <w:lang w:val="en-US"/>
+        </w:rPr>
         <w:t xml:space="preserve">Metrics: </w:t>
       </w:r>
       <w:r>
@@ -3213,7 +3906,14 @@
         <w:rPr>
           <w:lang w:val="en-US"/>
         </w:rPr>
-        <w:t xml:space="preserve">. is a version of the Sharpe Ratio where only negative commodity variance (also known as risk) is penalized as opposed to volatility. </w:t>
+        <w:t xml:space="preserve">. is a version of the Sharpe </w:t>
+      </w:r>
+      <w:r>
+        <w:rPr>
+          <w:lang w:val="en-US"/>
+        </w:rPr>
+        <w:lastRenderedPageBreak/>
+        <w:t xml:space="preserve">Ratio where only negative commodity variance (also known as risk) is penalized as opposed to volatility. </w:t>
       </w:r>
     </w:p>
     <w:p>
@@ -3236,12 +3936,13 @@
       </w:pPr>
       <w:r>
         <w:rPr>
+          <w:noProof/>
           <w:lang w:val="en-US"/>
         </w:rPr>
         <w:drawing>
-          <wp:inline distT="0" distB="0" distL="0" distR="0" wp14:anchorId="48040E56" wp14:editId="45BE7274">
-            <wp:extent cx="2257425" cy="868792"/>
-            <wp:effectExtent l="0" t="0" r="0" b="7620"/>
+          <wp:inline distT="0" distB="0" distL="0" distR="0" wp14:anchorId="48040E56" wp14:editId="124A8DB0">
+            <wp:extent cx="1562100" cy="590550"/>
+            <wp:effectExtent l="0" t="0" r="0" b="0"/>
             <wp:docPr id="1" name="Picture 1"/>
             <wp:cNvGraphicFramePr>
               <a:graphicFrameLocks xmlns:a="http://schemas.openxmlformats.org/drawingml/2006/main" noChangeAspect="1"/>
@@ -3256,7 +3957,7 @@
                     </pic:cNvPicPr>
                   </pic:nvPicPr>
                   <pic:blipFill>
-                    <a:blip r:embed="rId15">
+                    <a:blip r:embed="rId17">
                       <a:extLst>
                         <a:ext uri="{28A0092B-C50C-407E-A947-70E740481C1C}">
                           <a14:useLocalDpi xmlns:a14="http://schemas.microsoft.com/office/drawing/2010/main" val="0"/>
@@ -3271,7 +3972,7 @@
                   <pic:spPr bwMode="auto">
                     <a:xfrm>
                       <a:off x="0" y="0"/>
-                      <a:ext cx="2272586" cy="874627"/>
+                      <a:ext cx="1589559" cy="600931"/>
                     </a:xfrm>
                     <a:prstGeom prst="rect">
                       <a:avLst/>
@@ -3499,7 +4200,21 @@
         <w:rPr>
           <w:lang w:val="en-US"/>
         </w:rPr>
-        <w:t>Training and tests were completed on a 8-core local machine with Intel i7-8550U CPU and 16GB RAM. Models were built using both MSE and MAE as loss functions during initial testing before deciding to use MSE for the models displayed in this paper from better performance.</w:t>
+        <w:t xml:space="preserve">Training and tests were completed on </w:t>
+      </w:r>
+      <w:proofErr w:type="gramStart"/>
+      <w:r>
+        <w:rPr>
+          <w:lang w:val="en-US"/>
+        </w:rPr>
+        <w:t>a</w:t>
+      </w:r>
+      <w:proofErr w:type="gramEnd"/>
+      <w:r>
+        <w:rPr>
+          <w:lang w:val="en-US"/>
+        </w:rPr>
+        <w:t xml:space="preserve"> 8-core local machine with Intel i7-8550U CPU and 16GB RAM. Models were built using both MSE and MAE as loss functions during initial testing before deciding to use MSE for the models displayed in this paper from better performance.</w:t>
       </w:r>
     </w:p>
     <w:p>
@@ -3566,13 +4281,21 @@
       </w:r>
       <w:proofErr w:type="spellEnd"/>
       <w:r>
-        <w:t xml:space="preserve"> were </w:t>
+        <w:t xml:space="preserve"> </w:t>
+      </w:r>
+      <w:r>
+        <w:rPr>
+          <w:lang w:val="en-US"/>
+        </w:rPr>
+        <w:t xml:space="preserve">networks </w:t>
+      </w:r>
+      <w:r>
+        <w:t xml:space="preserve">were </w:t>
       </w:r>
       <w:r>
         <w:rPr>
           <w:noProof/>
         </w:rPr>
-        <w:lastRenderedPageBreak/>
         <w:drawing>
           <wp:inline distT="0" distB="0" distL="0" distR="0" wp14:anchorId="48330F67" wp14:editId="30D7E3D0">
             <wp:extent cx="3195955" cy="2260600"/>
@@ -3589,7 +4312,7 @@
                     <pic:cNvPicPr/>
                   </pic:nvPicPr>
                   <pic:blipFill>
-                    <a:blip r:embed="rId16">
+                    <a:blip r:embed="rId18">
                       <a:extLst>
                         <a:ext uri="{28A0092B-C50C-407E-A947-70E740481C1C}">
                           <a14:useLocalDpi xmlns:a14="http://schemas.microsoft.com/office/drawing/2010/main" val="0"/>
@@ -3624,48 +4347,24 @@
           <w:szCs w:val="16"/>
           <w:lang w:val="en-US"/>
         </w:rPr>
-        <w:t xml:space="preserve">                    </w:t>
-      </w:r>
+        <w:t xml:space="preserve">                    Fig. 7. </w:t>
+      </w:r>
+      <w:proofErr w:type="spellStart"/>
       <w:r>
         <w:rPr>
           <w:sz w:val="16"/>
           <w:szCs w:val="16"/>
           <w:lang w:val="en-US"/>
         </w:rPr>
-        <w:t xml:space="preserve">Fig. </w:t>
-      </w:r>
+        <w:t>ConvLSTM</w:t>
+      </w:r>
+      <w:proofErr w:type="spellEnd"/>
       <w:r>
         <w:rPr>
           <w:sz w:val="16"/>
           <w:szCs w:val="16"/>
           <w:lang w:val="en-US"/>
         </w:rPr>
-        <w:t>7</w:t>
-      </w:r>
-      <w:r>
-        <w:rPr>
-          <w:sz w:val="16"/>
-          <w:szCs w:val="16"/>
-          <w:lang w:val="en-US"/>
-        </w:rPr>
-        <w:t xml:space="preserve">. </w:t>
-      </w:r>
-      <w:proofErr w:type="spellStart"/>
-      <w:r>
-        <w:rPr>
-          <w:sz w:val="16"/>
-          <w:szCs w:val="16"/>
-          <w:lang w:val="en-US"/>
-        </w:rPr>
-        <w:t>ConvLSTM</w:t>
-      </w:r>
-      <w:proofErr w:type="spellEnd"/>
-      <w:r>
-        <w:rPr>
-          <w:sz w:val="16"/>
-          <w:szCs w:val="16"/>
-          <w:lang w:val="en-US"/>
-        </w:rPr>
         <w:t xml:space="preserve"> MSE loss on training and validation sets</w:t>
       </w:r>
       <w:r>
@@ -3678,7 +4377,16 @@
         <w:ind w:firstLine="0"/>
       </w:pPr>
       <w:r>
-        <w:t xml:space="preserve">built using mean squared error (MSE) as its loss function, and Adam as the optimizer. Datasets are drawn and updated from cryptodatadownload.com, and the </w:t>
+        <w:t xml:space="preserve">built using mean squared error (MSE) as </w:t>
+      </w:r>
+      <w:r>
+        <w:rPr>
+          <w:lang w:val="en-US"/>
+        </w:rPr>
+        <w:t>their</w:t>
+      </w:r>
+      <w:r>
+        <w:t xml:space="preserve"> loss function, and Adam as the optimizer. Datasets are drawn and updated from cryptodatadownload.com, and the </w:t>
       </w:r>
       <w:proofErr w:type="spellStart"/>
       <w:r>
@@ -3767,7 +4475,7 @@
                     <pic:cNvPicPr/>
                   </pic:nvPicPr>
                   <pic:blipFill>
-                    <a:blip r:embed="rId17" cstate="print">
+                    <a:blip r:embed="rId19" cstate="print">
                       <a:extLst>
                         <a:ext uri="{28A0092B-C50C-407E-A947-70E740481C1C}">
                           <a14:useLocalDpi xmlns:a14="http://schemas.microsoft.com/office/drawing/2010/main" val="0"/>
@@ -3812,7 +4520,7 @@
         </w:rPr>
         <w:br/>
       </w:r>
-      <w:bookmarkStart w:id="3" w:name="_Hlk60222055"/>
+      <w:bookmarkStart w:id="4" w:name="_Hlk60222055"/>
       <w:r>
         <w:rPr>
           <w:sz w:val="16"/>
@@ -3845,7 +4553,7 @@
         </w:rPr>
         <w:t xml:space="preserve">. </w:t>
       </w:r>
-      <w:bookmarkEnd w:id="3"/>
+      <w:bookmarkEnd w:id="4"/>
       <w:r>
         <w:rPr>
           <w:sz w:val="16"/>
@@ -3880,13 +4588,13 @@
         <w:rPr>
           <w:lang w:val="en-US"/>
         </w:rPr>
-        <w:t xml:space="preserve">Interestingly, </w:t>
-      </w:r>
-      <w:r>
-        <w:rPr>
-          <w:lang w:val="en-US"/>
-        </w:rPr>
-        <w:t xml:space="preserve">the market conditions have a huge effect on the bots’ performance. Fig. 8. displays the first </w:t>
+        <w:t>The</w:t>
+      </w:r>
+      <w:r>
+        <w:rPr>
+          <w:lang w:val="en-US"/>
+        </w:rPr>
+        <w:t xml:space="preserve"> market conditions have a huge effect on the bots’ performance. Fig. 8. displays the first </w:t>
       </w:r>
       <w:r>
         <w:rPr>
@@ -3920,16 +4628,26 @@
       </w:r>
       <w:r>
         <w:rPr>
+          <w:lang w:val="en-US"/>
+        </w:rPr>
+        <w:br/>
+      </w:r>
+      <w:r>
+        <w:rPr>
+          <w:lang w:val="en-US"/>
+        </w:rPr>
+        <w:br/>
+      </w:r>
+      <w:r>
+        <w:rPr>
           <w:noProof/>
-          <w:sz w:val="16"/>
-          <w:szCs w:val="16"/>
           <w:lang w:val="en-US"/>
         </w:rPr>
         <w:drawing>
-          <wp:inline distT="0" distB="0" distL="0" distR="0" wp14:anchorId="255D376F" wp14:editId="0095C64A">
-            <wp:extent cx="3195955" cy="2477470"/>
-            <wp:effectExtent l="0" t="0" r="4445" b="0"/>
-            <wp:docPr id="23" name="Picture 23"/>
+          <wp:inline distT="0" distB="0" distL="0" distR="0" wp14:anchorId="69DCAD09" wp14:editId="77A7B78A">
+            <wp:extent cx="3195955" cy="2680335"/>
+            <wp:effectExtent l="0" t="0" r="4445" b="5715"/>
+            <wp:docPr id="3" name="Picture 3" descr="Chart, scatter chart&#10;&#10;Description automatically generated"/>
             <wp:cNvGraphicFramePr>
               <a:graphicFrameLocks xmlns:a="http://schemas.openxmlformats.org/drawingml/2006/main" noChangeAspect="1"/>
             </wp:cNvGraphicFramePr>
@@ -3937,11 +4655,11 @@
               <a:graphicData uri="http://schemas.openxmlformats.org/drawingml/2006/picture">
                 <pic:pic xmlns:pic="http://schemas.openxmlformats.org/drawingml/2006/picture">
                   <pic:nvPicPr>
-                    <pic:cNvPr id="23" name="Picture 23"/>
+                    <pic:cNvPr id="3" name="Picture 3" descr="Chart, scatter chart&#10;&#10;Description automatically generated"/>
                     <pic:cNvPicPr/>
                   </pic:nvPicPr>
                   <pic:blipFill>
-                    <a:blip r:embed="rId18" cstate="print">
+                    <a:blip r:embed="rId20" cstate="print">
                       <a:extLst>
                         <a:ext uri="{28A0092B-C50C-407E-A947-70E740481C1C}">
                           <a14:useLocalDpi xmlns:a14="http://schemas.microsoft.com/office/drawing/2010/main" val="0"/>
@@ -3955,7 +4673,7 @@
                   <pic:spPr>
                     <a:xfrm>
                       <a:off x="0" y="0"/>
-                      <a:ext cx="3195955" cy="2477470"/>
+                      <a:ext cx="3195955" cy="2680335"/>
                     </a:xfrm>
                     <a:prstGeom prst="rect">
                       <a:avLst/>
@@ -3980,6 +4698,7 @@
           <w:lang w:val="en-US"/>
         </w:rPr>
         <w:br/>
+        <w:t xml:space="preserve">                            Fig. 9. Episode </w:t>
       </w:r>
       <w:r>
         <w:rPr>
@@ -3987,7 +4706,7 @@
           <w:szCs w:val="16"/>
           <w:lang w:val="en-US"/>
         </w:rPr>
-        <w:t xml:space="preserve">                            </w:t>
+        <w:t>250</w:t>
       </w:r>
       <w:r>
         <w:rPr>
@@ -3995,7 +4714,23 @@
           <w:szCs w:val="16"/>
           <w:lang w:val="en-US"/>
         </w:rPr>
-        <w:t>Fig. 9. Episode 4 3000-Steps Dataset #2</w:t>
+        <w:t xml:space="preserve"> </w:t>
+      </w:r>
+      <w:r>
+        <w:rPr>
+          <w:sz w:val="16"/>
+          <w:szCs w:val="16"/>
+          <w:lang w:val="en-US"/>
+        </w:rPr>
+        <w:t>1</w:t>
+      </w:r>
+      <w:r>
+        <w:rPr>
+          <w:sz w:val="16"/>
+          <w:szCs w:val="16"/>
+          <w:lang w:val="en-US"/>
+        </w:rPr>
+        <w:t>000-Steps Dataset #2</w:t>
       </w:r>
     </w:p>
     <w:p>
@@ -4006,12 +4741,6 @@
           <w:lang w:val="en-US"/>
         </w:rPr>
       </w:pPr>
-      <w:r>
-        <w:rPr>
-          <w:lang w:val="en-US"/>
-        </w:rPr>
-        <w:br/>
-      </w:r>
     </w:p>
     <w:p>
       <w:pPr>
@@ -4044,7 +4773,13 @@
         <w:rPr>
           <w:lang w:val="en-US"/>
         </w:rPr>
-        <w:t>3000 hours of predictions starting from 5/15/18 aka the beginning of Dataset #2</w:t>
+        <w:t>1</w:t>
+      </w:r>
+      <w:r>
+        <w:rPr>
+          <w:lang w:val="en-US"/>
+        </w:rPr>
+        <w:t>000 hours of predictions starting from 5/15/18 aka the beginning of Dataset #2</w:t>
       </w:r>
       <w:r>
         <w:rPr>
@@ -4062,7 +4797,14 @@
         <w:rPr>
           <w:lang w:val="en-US"/>
         </w:rPr>
-        <w:t>The overall increase in Bitcoin price is around $1</w:t>
+        <w:t xml:space="preserve">The overall increase in </w:t>
+      </w:r>
+      <w:r>
+        <w:rPr>
+          <w:lang w:val="en-US"/>
+        </w:rPr>
+        <w:lastRenderedPageBreak/>
+        <w:t>Bitcoin price is around $1</w:t>
       </w:r>
       <w:r>
         <w:rPr>
@@ -4165,13 +4907,41 @@
         <w:rPr>
           <w:lang w:val="en-US"/>
         </w:rPr>
-        <w:t xml:space="preserve">All except for that displayed in Fig. 9. were created using a starting wallet with $10,000 USD and 10 Bitcoins; 9 used an experimental wallet of $100,000 and 5 Bitcoins to measure the effect of starting portfolio on overall profitability. However even in this case, the majority of USD was converted to Bitcoin near completely in timesteps one and two, showing the starting portfolio admixture has little effect on future profitability (at least partly due to how quickly the bot is able to trade and convert these commodities compared to small commission penalties). </w:t>
-      </w:r>
-      <w:r>
-        <w:rPr>
-          <w:lang w:val="en-US"/>
-        </w:rPr>
-        <w:t xml:space="preserve">Even after sharp downward spikes shown in the first third of each dataset, the agent held most of its value in Bitcoin which is a reason for the aforementioned correlation between BTC price and net worth. </w:t>
+        <w:t xml:space="preserve">All except for that displayed in Fig. 9. were created using a starting wallet with $10,000 USD and 10 Bitcoins; 9 used an experimental wallet of $100,000 and 5 Bitcoins to measure the effect of starting portfolio on overall profitability. However even in this case, the majority of USD was converted to Bitcoin near completely in timesteps one and two, showing the starting portfolio admixture has little effect on future profitability (at least partly due to how quickly the bot </w:t>
+      </w:r>
+      <w:proofErr w:type="gramStart"/>
+      <w:r>
+        <w:rPr>
+          <w:lang w:val="en-US"/>
+        </w:rPr>
+        <w:t>is able to</w:t>
+      </w:r>
+      <w:proofErr w:type="gramEnd"/>
+      <w:r>
+        <w:rPr>
+          <w:lang w:val="en-US"/>
+        </w:rPr>
+        <w:t xml:space="preserve"> trade and convert these commodities compared to small commission penalties). </w:t>
+      </w:r>
+      <w:r>
+        <w:rPr>
+          <w:lang w:val="en-US"/>
+        </w:rPr>
+        <w:t xml:space="preserve">Even after sharp downward spikes shown in the first third of each dataset, the agent held most of its value in Bitcoin which is a reason for the </w:t>
+      </w:r>
+      <w:proofErr w:type="gramStart"/>
+      <w:r>
+        <w:rPr>
+          <w:lang w:val="en-US"/>
+        </w:rPr>
+        <w:t>aforementioned correlation</w:t>
+      </w:r>
+      <w:proofErr w:type="gramEnd"/>
+      <w:r>
+        <w:rPr>
+          <w:lang w:val="en-US"/>
+        </w:rPr>
+        <w:t xml:space="preserve"> between BTC price and net worth. </w:t>
       </w:r>
     </w:p>
     <w:p>
@@ -4189,7 +4959,6 @@
         <w:pStyle w:val="Heading2"/>
       </w:pPr>
       <w:r>
-        <w:lastRenderedPageBreak/>
         <w:t>Figures and Tables</w:t>
       </w:r>
     </w:p>
@@ -4214,7 +4983,7 @@
                     <pic:cNvPicPr/>
                   </pic:nvPicPr>
                   <pic:blipFill>
-                    <a:blip r:embed="rId19" cstate="print">
+                    <a:blip r:embed="rId21" cstate="print">
                       <a:extLst>
                         <a:ext uri="{28A0092B-C50C-407E-A947-70E740481C1C}">
                           <a14:useLocalDpi xmlns:a14="http://schemas.microsoft.com/office/drawing/2010/main" val="0"/>
@@ -4319,7 +5088,7 @@
                     <pic:cNvPicPr/>
                   </pic:nvPicPr>
                   <pic:blipFill>
-                    <a:blip r:embed="rId20" cstate="print">
+                    <a:blip r:embed="rId22" cstate="print">
                       <a:extLst>
                         <a:ext uri="{28A0092B-C50C-407E-A947-70E740481C1C}">
                           <a14:useLocalDpi xmlns:a14="http://schemas.microsoft.com/office/drawing/2010/main" val="0"/>
@@ -4436,7 +5205,7 @@
                     <pic:cNvPicPr/>
                   </pic:nvPicPr>
                   <pic:blipFill>
-                    <a:blip r:embed="rId21" cstate="print">
+                    <a:blip r:embed="rId23" cstate="print">
                       <a:extLst>
                         <a:ext uri="{28A0092B-C50C-407E-A947-70E740481C1C}">
                           <a14:useLocalDpi xmlns:a14="http://schemas.microsoft.com/office/drawing/2010/main" val="0"/>
@@ -4613,6 +5382,7 @@
         <w:rPr>
           <w:lang w:val="en-US"/>
         </w:rPr>
+        <w:lastRenderedPageBreak/>
         <w:t xml:space="preserve">This paper presents a study into the </w:t>
       </w:r>
       <w:r>
@@ -4700,7 +5470,35 @@
         <w:rPr>
           <w:lang w:val="en-US"/>
         </w:rPr>
-        <w:t xml:space="preserve">The two models here are capable of performing well on the data of both cryptocurrencies and traditional stocks such as Apple. Future work involves calculating returns over a longer period of time and allowing the bots to run concurrently throughout the day. Further development of this project could be with the use of ETF’s and portfolios instead of the single currency and stock performance covered in this paper.  </w:t>
+        <w:t xml:space="preserve">The two models here </w:t>
+      </w:r>
+      <w:proofErr w:type="gramStart"/>
+      <w:r>
+        <w:rPr>
+          <w:lang w:val="en-US"/>
+        </w:rPr>
+        <w:t>are capable of performing</w:t>
+      </w:r>
+      <w:proofErr w:type="gramEnd"/>
+      <w:r>
+        <w:rPr>
+          <w:lang w:val="en-US"/>
+        </w:rPr>
+        <w:t xml:space="preserve"> well on the data of both cryptocurrencies and traditional stocks such as Apple. Future work involves calculating returns over a longer </w:t>
+      </w:r>
+      <w:proofErr w:type="gramStart"/>
+      <w:r>
+        <w:rPr>
+          <w:lang w:val="en-US"/>
+        </w:rPr>
+        <w:t>period of time</w:t>
+      </w:r>
+      <w:proofErr w:type="gramEnd"/>
+      <w:r>
+        <w:rPr>
+          <w:lang w:val="en-US"/>
+        </w:rPr>
+        <w:t xml:space="preserve"> and allowing the bots to run concurrently throughout the day. Further development of this project could be with the use of ETF’s and portfolios instead of the single currency and stock performance covered in this paper.  </w:t>
       </w:r>
     </w:p>
     <w:p>
@@ -4743,6 +5541,7 @@
         </w:rPr>
         <w:t>1-12</w:t>
       </w:r>
+      <w:proofErr w:type="gramStart"/>
       <w:r>
         <w:rPr>
           <w:lang w:val="en-US"/>
@@ -4753,7 +5552,14 @@
         <w:rPr>
           <w:lang w:val="en-US"/>
         </w:rPr>
-        <w:t xml:space="preserve">, and may not represent the optimal sequence length to convolute. </w:t>
+        <w:t>, and</w:t>
+      </w:r>
+      <w:proofErr w:type="gramEnd"/>
+      <w:r>
+        <w:rPr>
+          <w:lang w:val="en-US"/>
+        </w:rPr>
+        <w:t xml:space="preserve"> may not represent the optimal sequence length to convolute. </w:t>
       </w:r>
     </w:p>
     <w:p>
@@ -4768,7 +5574,21 @@
           <w:lang w:val="en-US"/>
         </w:rPr>
         <w:tab/>
-        <w:t xml:space="preserve">While the DQN rarely made significant amounts of profit, the charts show that this was due to the bot ignoring longer-term trends in the data and oftentimes buying or selling at the slightest hint of price movement. Even though RSI and other indicators showing levels of support are created as features, it is possible that further feature selection is required for more effective models. Baseline results of a simple rule-based bot using, e.g. RSI and </w:t>
+        <w:t xml:space="preserve">While the DQN rarely made significant amounts of profit, the charts show that this was due to the bot ignoring longer-term trends in the data and oftentimes buying or selling at the slightest hint of price movement. Even though RSI and other indicators showing levels of support are created as features, it is possible that further feature selection is required for more effective models. Baseline results of a simple rule-based bot using, </w:t>
+      </w:r>
+      <w:proofErr w:type="gramStart"/>
+      <w:r>
+        <w:rPr>
+          <w:lang w:val="en-US"/>
+        </w:rPr>
+        <w:t>e.g.</w:t>
+      </w:r>
+      <w:proofErr w:type="gramEnd"/>
+      <w:r>
+        <w:rPr>
+          <w:lang w:val="en-US"/>
+        </w:rPr>
+        <w:t xml:space="preserve"> RSI and </w:t>
       </w:r>
       <w:proofErr w:type="spellStart"/>
       <w:r>
@@ -4797,7 +5617,21 @@
           <w:lang w:val="en-US"/>
         </w:rPr>
         <w:tab/>
-        <w:t xml:space="preserve">The inspiration for this project comes from my earlier work with BTC prediction, and having a lot more time for </w:t>
+        <w:t xml:space="preserve">The inspiration for this project comes from my earlier work with BTC </w:t>
+      </w:r>
+      <w:proofErr w:type="gramStart"/>
+      <w:r>
+        <w:rPr>
+          <w:lang w:val="en-US"/>
+        </w:rPr>
+        <w:t>prediction, and</w:t>
+      </w:r>
+      <w:proofErr w:type="gramEnd"/>
+      <w:r>
+        <w:rPr>
+          <w:lang w:val="en-US"/>
+        </w:rPr>
+        <w:t xml:space="preserve"> having a lot more time for </w:t>
       </w:r>
       <w:r>
         <w:rPr>
@@ -4831,12 +5665,14 @@
         </w:rPr>
         <w:t xml:space="preserve">buy and sell limit </w:t>
       </w:r>
+      <w:proofErr w:type="gramStart"/>
       <w:r>
         <w:rPr>
           <w:lang w:val="en-US"/>
         </w:rPr>
         <w:t>orders, and</w:t>
       </w:r>
+      <w:proofErr w:type="gramEnd"/>
       <w:r>
         <w:rPr>
           <w:lang w:val="en-US"/>
@@ -4994,7 +5830,7 @@
       <w:r>
         <w:t>Matiisen, Tambet (December 19, 2015). </w:t>
       </w:r>
-      <w:hyperlink r:id="rId22" w:history="1">
+      <w:hyperlink r:id="rId24" w:history="1">
         <w:r>
           <w:rPr>
             <w:rStyle w:val="Hyperlink"/>
@@ -7622,6 +8458,7 @@
   <w:style w:type="character" w:default="1" w:styleId="DefaultParagraphFont">
     <w:name w:val="Default Paragraph Font"/>
     <w:uiPriority w:val="1"/>
+    <w:semiHidden/>
     <w:unhideWhenUsed/>
   </w:style>
   <w:style w:type="table" w:default="1" w:styleId="TableNormal">

</xml_diff>